<commit_message>
Starting Rev 2 in Outline
</commit_message>
<xml_diff>
--- a/Homework 2 - Initial Literature Review/Conway - HW2 [Outline].docx
+++ b/Homework 2 - Initial Literature Review/Conway - HW2 [Outline].docx
@@ -972,7 +972,6 @@
         </w:numPr>
       </w:pPr>
       <w:r>
-        <w:lastRenderedPageBreak/>
         <w:t xml:space="preserve">provide step-by-step assistance during execution </w:t>
       </w:r>
     </w:p>
@@ -1405,7 +1404,6 @@
         </w:numPr>
       </w:pPr>
       <w:r>
-        <w:lastRenderedPageBreak/>
         <w:t>AutoGPT returns a comprehensive plan</w:t>
       </w:r>
       <w:r>
@@ -1801,7 +1799,6 @@
         </w:numPr>
       </w:pPr>
       <w:r>
-        <w:lastRenderedPageBreak/>
         <w:t xml:space="preserve">To bypass the ethical filters, the authors utilize prompt engineering by asking for </w:t>
       </w:r>
       <w:r>
@@ -1999,239 +1996,10 @@
       <w:pPr>
         <w:pStyle w:val="ListParagraph"/>
         <w:numPr>
-          <w:ilvl w:val="4"/>
-          <w:numId w:val="1"/>
-        </w:numPr>
-      </w:pPr>
-      <w:r>
-        <w:t>GPT3.5 suggestions consistently followed logically from the obtained data</w:t>
-      </w:r>
-    </w:p>
-    <w:p>
-      <w:pPr>
-        <w:pStyle w:val="ListParagraph"/>
-        <w:numPr>
-          <w:ilvl w:val="4"/>
-          <w:numId w:val="1"/>
-        </w:numPr>
-      </w:pPr>
-      <w:r>
-        <w:t xml:space="preserve">LLM Was able to </w:t>
-      </w:r>
-      <w:r>
-        <w:t>mak</w:t>
-      </w:r>
-      <w:r>
-        <w:t>e</w:t>
-      </w:r>
-      <w:r>
-        <w:t xml:space="preserve"> suggestions based on its broader understanding of common vulnerabilities in Linux environments, even without specific information about the target system's configuration or weaknesses.</w:t>
-      </w:r>
-    </w:p>
-    <w:p>
-      <w:pPr>
-        <w:pStyle w:val="Heading4"/>
-        <w:numPr>
-          <w:ilvl w:val="3"/>
-          <w:numId w:val="1"/>
-        </w:numPr>
-        <w:rPr>
-          <w:i w:val="0"/>
-          <w:iCs w:val="0"/>
-          <w:color w:val="auto"/>
-        </w:rPr>
-      </w:pPr>
-      <w:r>
-        <w:rPr>
-          <w:i w:val="0"/>
-          <w:iCs w:val="0"/>
-          <w:color w:val="auto"/>
-        </w:rPr>
-        <w:t>Hallucinations</w:t>
-      </w:r>
-    </w:p>
-    <w:p>
-      <w:pPr>
-        <w:pStyle w:val="Heading4"/>
-        <w:numPr>
-          <w:ilvl w:val="4"/>
-          <w:numId w:val="1"/>
-        </w:numPr>
-        <w:rPr>
-          <w:i w:val="0"/>
-          <w:iCs w:val="0"/>
-          <w:color w:val="auto"/>
-        </w:rPr>
-      </w:pPr>
-      <w:r>
-        <w:rPr>
-          <w:i w:val="0"/>
-          <w:iCs w:val="0"/>
-          <w:color w:val="auto"/>
-        </w:rPr>
-        <w:t>Invention of “facts that seem statistically plausible.”</w:t>
-      </w:r>
-    </w:p>
-    <w:p>
-      <w:pPr>
-        <w:pStyle w:val="Heading4"/>
-        <w:numPr>
-          <w:ilvl w:val="4"/>
-          <w:numId w:val="1"/>
-        </w:numPr>
-        <w:rPr>
-          <w:i w:val="0"/>
-          <w:iCs w:val="0"/>
-          <w:color w:val="auto"/>
-        </w:rPr>
-      </w:pPr>
-      <w:r>
-        <w:rPr>
-          <w:i w:val="0"/>
-          <w:iCs w:val="0"/>
-          <w:color w:val="auto"/>
-        </w:rPr>
-        <w:t>Can be reduced by “using external knowledge and automated feedback” such as with AutoGPT</w:t>
-      </w:r>
-    </w:p>
-    <w:p>
-      <w:pPr>
-        <w:pStyle w:val="ListParagraph"/>
-        <w:numPr>
-          <w:ilvl w:val="4"/>
-          <w:numId w:val="1"/>
-        </w:numPr>
-      </w:pPr>
-      <w:r>
-        <w:t>Happened rarely</w:t>
-      </w:r>
-    </w:p>
-    <w:p>
-      <w:pPr>
-        <w:pStyle w:val="ListParagraph"/>
-        <w:numPr>
-          <w:ilvl w:val="3"/>
-          <w:numId w:val="1"/>
-        </w:numPr>
-      </w:pPr>
-      <w:r>
-        <w:rPr>
-          <w:rFonts w:asciiTheme="majorHAnsi" w:eastAsiaTheme="majorEastAsia" w:hAnsiTheme="majorHAnsi" w:cstheme="majorBidi"/>
-        </w:rPr>
-        <w:t>Ethical Moderation in LLMs</w:t>
-      </w:r>
-    </w:p>
-    <w:p>
-      <w:pPr>
-        <w:pStyle w:val="ListParagraph"/>
-        <w:numPr>
-          <w:ilvl w:val="4"/>
-          <w:numId w:val="1"/>
-        </w:numPr>
-        <w:rPr>
-          <w:rFonts w:cstheme="minorHAnsi"/>
-        </w:rPr>
-      </w:pPr>
-      <w:r>
-        <w:rPr>
-          <w:rFonts w:cstheme="minorHAnsi"/>
-        </w:rPr>
-        <w:t>LLMs are limited by their ethics filters</w:t>
-      </w:r>
-    </w:p>
-    <w:p>
-      <w:pPr>
-        <w:pStyle w:val="ListParagraph"/>
-        <w:numPr>
-          <w:ilvl w:val="4"/>
-          <w:numId w:val="1"/>
-        </w:numPr>
-      </w:pPr>
-      <w:r>
-        <w:rPr>
-          <w:rFonts w:asciiTheme="majorHAnsi" w:eastAsiaTheme="majorEastAsia" w:hAnsiTheme="majorHAnsi" w:cstheme="majorBidi"/>
-        </w:rPr>
-        <w:t xml:space="preserve">But, In the low-level experiment, </w:t>
-      </w:r>
-      <w:r>
-        <w:rPr>
-          <w:rFonts w:asciiTheme="majorHAnsi" w:eastAsiaTheme="majorEastAsia" w:hAnsiTheme="majorHAnsi" w:cstheme="majorBidi"/>
-        </w:rPr>
-        <w:t>by</w:t>
-      </w:r>
-      <w:r>
-        <w:rPr>
-          <w:rFonts w:asciiTheme="majorHAnsi" w:eastAsiaTheme="majorEastAsia" w:hAnsiTheme="majorHAnsi" w:cstheme="majorBidi"/>
-        </w:rPr>
-        <w:t xml:space="preserve"> using </w:t>
-      </w:r>
-      <w:r>
-        <w:rPr>
-          <w:rFonts w:cstheme="minorHAnsi"/>
-        </w:rPr>
-        <w:t>Prompt Engineering</w:t>
-      </w:r>
-      <w:r>
-        <w:rPr>
-          <w:rFonts w:cstheme="minorHAnsi"/>
-        </w:rPr>
-        <w:t xml:space="preserve"> to</w:t>
-      </w:r>
-      <w:r>
-        <w:rPr>
-          <w:rFonts w:asciiTheme="majorHAnsi" w:eastAsiaTheme="majorEastAsia" w:hAnsiTheme="majorHAnsi" w:cstheme="majorBidi"/>
-        </w:rPr>
-        <w:t xml:space="preserve"> ask</w:t>
-      </w:r>
-      <w:r>
-        <w:rPr>
-          <w:rFonts w:asciiTheme="majorHAnsi" w:eastAsiaTheme="majorEastAsia" w:hAnsiTheme="majorHAnsi" w:cstheme="majorBidi"/>
-        </w:rPr>
-        <w:t xml:space="preserve"> </w:t>
-      </w:r>
-      <w:r>
-        <w:rPr>
-          <w:rFonts w:asciiTheme="majorHAnsi" w:eastAsiaTheme="majorEastAsia" w:hAnsiTheme="majorHAnsi" w:cstheme="majorBidi"/>
-        </w:rPr>
-        <w:t>for “verification commands” instead of “exploitation examples”</w:t>
-      </w:r>
-      <w:r>
-        <w:rPr>
-          <w:rFonts w:asciiTheme="majorHAnsi" w:eastAsiaTheme="majorEastAsia" w:hAnsiTheme="majorHAnsi" w:cstheme="majorBidi"/>
-        </w:rPr>
-        <w:t>, its shown that these ethical filters can be bypassed</w:t>
-      </w:r>
-    </w:p>
-    <w:p>
-      <w:pPr>
-        <w:pStyle w:val="ListParagraph"/>
-        <w:numPr>
-          <w:ilvl w:val="4"/>
-          <w:numId w:val="1"/>
-        </w:numPr>
-        <w:rPr>
-          <w:rFonts w:cstheme="minorHAnsi"/>
-        </w:rPr>
-      </w:pPr>
-    </w:p>
-    <w:p>
-      <w:pPr>
-        <w:pStyle w:val="ListParagraph"/>
-        <w:numPr>
-          <w:ilvl w:val="4"/>
-          <w:numId w:val="1"/>
-        </w:numPr>
-      </w:pPr>
-    </w:p>
-    <w:p>
-      <w:pPr>
-        <w:pStyle w:val="ListParagraph"/>
-        <w:numPr>
-          <w:ilvl w:val="3"/>
-          <w:numId w:val="1"/>
-        </w:numPr>
-        <w:rPr>
-          <w:rFonts w:cstheme="minorHAnsi"/>
+          <w:ilvl w:val="5"/>
+          <w:numId w:val="1"/>
+        </w:numPr>
+        <w:rPr>
           <w:i/>
           <w:iCs/>
           <w:color w:val="F4B083" w:themeColor="accent2" w:themeTint="99"/>
@@ -2239,25 +2007,775 @@
       </w:pPr>
       <w:r>
         <w:rPr>
-          <w:rFonts w:cstheme="minorHAnsi"/>
           <w:i/>
           <w:iCs/>
           <w:color w:val="F4B083" w:themeColor="accent2" w:themeTint="99"/>
         </w:rPr>
+        <w:t>the suggestions provided by the LL</w:t>
+      </w:r>
+      <w:r>
+        <w:rPr>
+          <w:i/>
+          <w:iCs/>
+          <w:color w:val="F4B083" w:themeColor="accent2" w:themeTint="99"/>
+        </w:rPr>
+        <w:t>M</w:t>
+      </w:r>
+      <w:r>
+        <w:rPr>
+          <w:i/>
+          <w:iCs/>
+          <w:color w:val="F4B083" w:themeColor="accent2" w:themeTint="99"/>
+        </w:rPr>
+        <w:t xml:space="preserve"> </w:t>
+      </w:r>
+      <w:r>
+        <w:rPr>
+          <w:i/>
+          <w:iCs/>
+          <w:color w:val="F4B083" w:themeColor="accent2" w:themeTint="99"/>
+          <w:u w:val="single"/>
+        </w:rPr>
+        <w:t>seemed</w:t>
+      </w:r>
+      <w:r>
+        <w:rPr>
+          <w:i/>
+          <w:iCs/>
+          <w:color w:val="F4B083" w:themeColor="accent2" w:themeTint="99"/>
+        </w:rPr>
+        <w:t xml:space="preserve"> to exhibit a degree of logical thinking or understanding of cause-and-effect relationships.</w:t>
+      </w:r>
+    </w:p>
+    <w:p>
+      <w:pPr>
+        <w:pStyle w:val="ListParagraph"/>
+        <w:numPr>
+          <w:ilvl w:val="4"/>
+          <w:numId w:val="1"/>
+        </w:numPr>
+      </w:pPr>
+      <w:r>
+        <w:t>GPT3.5 suggestions consistently followed logically from the obtained data</w:t>
+      </w:r>
+    </w:p>
+    <w:p>
+      <w:pPr>
+        <w:pStyle w:val="ListParagraph"/>
+        <w:numPr>
+          <w:ilvl w:val="5"/>
+          <w:numId w:val="1"/>
+        </w:numPr>
+      </w:pPr>
+      <w:r>
+        <w:t xml:space="preserve">LLM Was able to </w:t>
+      </w:r>
+      <w:r>
+        <w:t>mak</w:t>
+      </w:r>
+      <w:r>
+        <w:t>e</w:t>
+      </w:r>
+      <w:r>
+        <w:t xml:space="preserve"> suggestions based on its broader understanding of common vulnerabilities in Linux environments, even without specific information about the target system's configuration or weaknesses.</w:t>
+      </w:r>
+    </w:p>
+    <w:p>
+      <w:pPr>
+        <w:pStyle w:val="ListParagraph"/>
+        <w:numPr>
+          <w:ilvl w:val="4"/>
+          <w:numId w:val="1"/>
+        </w:numPr>
+      </w:pPr>
+      <w:r>
+        <w:t xml:space="preserve">However, the suggested system commands were clearly </w:t>
+      </w:r>
+      <w:r>
+        <w:t>based on pattern-matching</w:t>
+      </w:r>
+    </w:p>
+    <w:p>
+      <w:pPr>
+        <w:pStyle w:val="ListParagraph"/>
+        <w:numPr>
+          <w:ilvl w:val="5"/>
+          <w:numId w:val="1"/>
+        </w:numPr>
+        <w:rPr>
+          <w:i/>
+          <w:iCs/>
+          <w:color w:val="F4B083" w:themeColor="accent2" w:themeTint="99"/>
+        </w:rPr>
+      </w:pPr>
+      <w:r>
+        <w:rPr>
+          <w:i/>
+          <w:iCs/>
+          <w:color w:val="F4B083" w:themeColor="accent2" w:themeTint="99"/>
+        </w:rPr>
+        <w:t>W</w:t>
+      </w:r>
+      <w:r>
+        <w:rPr>
+          <w:i/>
+          <w:iCs/>
+          <w:color w:val="F4B083" w:themeColor="accent2" w:themeTint="99"/>
+        </w:rPr>
+        <w:t>hile there were instances where the LLM's suggestions might have seemed rational, the authors emphasize that these suggestions were still primarily driven by pattern recognition and did not reflect a deep understanding of the subject matter. They are acknowledging that the LLM's responses might appear reasonable on the surface but are ultimately based on data patterns rather than true comprehension.</w:t>
+      </w:r>
+    </w:p>
+    <w:p>
+      <w:pPr>
+        <w:pStyle w:val="ListParagraph"/>
+        <w:numPr>
+          <w:ilvl w:val="5"/>
+          <w:numId w:val="1"/>
+        </w:numPr>
+        <w:rPr>
+          <w:i/>
+          <w:iCs/>
+          <w:color w:val="F4B083" w:themeColor="accent2" w:themeTint="99"/>
+        </w:rPr>
+      </w:pPr>
+      <w:r>
+        <w:rPr>
+          <w:i/>
+          <w:iCs/>
+          <w:color w:val="F4B083" w:themeColor="accent2" w:themeTint="99"/>
+        </w:rPr>
+        <w:t>despite the appearance of reasoning,</w:t>
+      </w:r>
+      <w:r>
+        <w:rPr>
+          <w:i/>
+          <w:iCs/>
+          <w:color w:val="F4B083" w:themeColor="accent2" w:themeTint="99"/>
+        </w:rPr>
+        <w:t>…</w:t>
+      </w:r>
+      <w:r>
+        <w:rPr>
+          <w:i/>
+          <w:iCs/>
+          <w:color w:val="F4B083" w:themeColor="accent2" w:themeTint="99"/>
+        </w:rPr>
+        <w:t xml:space="preserve"> suggestions were primarily generated based on patterns it had learned from its training data, rather than a genuine comprehension of th</w:t>
+      </w:r>
+      <w:r>
+        <w:rPr>
+          <w:i/>
+          <w:iCs/>
+          <w:color w:val="F4B083" w:themeColor="accent2" w:themeTint="99"/>
+        </w:rPr>
+        <w:t>e</w:t>
+      </w:r>
+      <w:r>
+        <w:rPr>
+          <w:i/>
+          <w:iCs/>
+          <w:color w:val="F4B083" w:themeColor="accent2" w:themeTint="99"/>
+        </w:rPr>
+        <w:t xml:space="preserve"> Linux systems.</w:t>
+      </w:r>
+    </w:p>
+    <w:p>
+      <w:pPr>
+        <w:pStyle w:val="ListParagraph"/>
+        <w:numPr>
+          <w:ilvl w:val="4"/>
+          <w:numId w:val="1"/>
+        </w:numPr>
+        <w:rPr>
+          <w:i/>
+          <w:iCs/>
+          <w:color w:val="F4B083" w:themeColor="accent2" w:themeTint="99"/>
+        </w:rPr>
+      </w:pPr>
+      <w:r>
+        <w:rPr>
+          <w:rFonts w:cstheme="minorHAnsi"/>
+          <w:i/>
+          <w:iCs/>
+          <w:color w:val="F4B083" w:themeColor="accent2" w:themeTint="99"/>
+        </w:rPr>
         <w:t>The outcomes provided included "realistic, feasible, and commonly employed" exploit options</w:t>
       </w:r>
     </w:p>
     <w:p>
       <w:pPr>
-        <w:pStyle w:val="ListParagraph"/>
-        <w:numPr>
-          <w:ilvl w:val="3"/>
-          <w:numId w:val="1"/>
-        </w:numPr>
-        <w:rPr>
-          <w:rFonts w:cstheme="minorHAnsi"/>
-        </w:rPr>
-      </w:pPr>
+        <w:pStyle w:val="Heading4"/>
+        <w:numPr>
+          <w:ilvl w:val="3"/>
+          <w:numId w:val="1"/>
+        </w:numPr>
+        <w:rPr>
+          <w:i w:val="0"/>
+          <w:iCs w:val="0"/>
+          <w:color w:val="auto"/>
+        </w:rPr>
+      </w:pPr>
+      <w:r>
+        <w:rPr>
+          <w:i w:val="0"/>
+          <w:iCs w:val="0"/>
+          <w:color w:val="auto"/>
+        </w:rPr>
+        <w:t>Hallucinations</w:t>
+      </w:r>
+    </w:p>
+    <w:p>
+      <w:pPr>
+        <w:pStyle w:val="ListParagraph"/>
+        <w:numPr>
+          <w:ilvl w:val="4"/>
+          <w:numId w:val="1"/>
+        </w:numPr>
+      </w:pPr>
+      <w:r>
+        <w:t>Invention of “facts that seem statistically plausible.”</w:t>
+      </w:r>
+    </w:p>
+    <w:p>
+      <w:pPr>
+        <w:pStyle w:val="ListParagraph"/>
+        <w:numPr>
+          <w:ilvl w:val="4"/>
+          <w:numId w:val="1"/>
+        </w:numPr>
+      </w:pPr>
+      <w:r>
+        <w:t>Can be reduced by “using external knowledge and automated feedback” such as with AutoGPT</w:t>
+      </w:r>
+    </w:p>
+    <w:p>
+      <w:pPr>
+        <w:pStyle w:val="ListParagraph"/>
+        <w:numPr>
+          <w:ilvl w:val="4"/>
+          <w:numId w:val="1"/>
+        </w:numPr>
+      </w:pPr>
+      <w:r>
+        <w:t>Happened rarely</w:t>
+      </w:r>
+      <w:r>
+        <w:t xml:space="preserve"> and were easily identifiable</w:t>
+      </w:r>
+    </w:p>
+    <w:p>
+      <w:pPr>
+        <w:pStyle w:val="ListParagraph"/>
+        <w:numPr>
+          <w:ilvl w:val="5"/>
+          <w:numId w:val="1"/>
+        </w:numPr>
+        <w:rPr>
+          <w:i/>
+          <w:iCs/>
+          <w:color w:val="F4B083" w:themeColor="accent2" w:themeTint="99"/>
+        </w:rPr>
+      </w:pPr>
+      <w:r>
+        <w:rPr>
+          <w:i/>
+          <w:iCs/>
+          <w:color w:val="F4B083" w:themeColor="accent2" w:themeTint="99"/>
+        </w:rPr>
+        <w:t>These hallucinations were infrequent and easily identifiable, with the most common example being the suggestion to execute "exploit.sh."</w:t>
+      </w:r>
+    </w:p>
+    <w:p>
+      <w:pPr>
+        <w:pStyle w:val="Heading4"/>
+        <w:numPr>
+          <w:ilvl w:val="3"/>
+          <w:numId w:val="1"/>
+        </w:numPr>
+        <w:rPr>
+          <w:i w:val="0"/>
+          <w:iCs w:val="0"/>
+          <w:color w:val="auto"/>
+        </w:rPr>
+      </w:pPr>
+      <w:r>
+        <w:rPr>
+          <w:i w:val="0"/>
+          <w:iCs w:val="0"/>
+          <w:color w:val="auto"/>
+        </w:rPr>
+        <w:t xml:space="preserve">Reproducibility </w:t>
+      </w:r>
+    </w:p>
+    <w:p>
+      <w:pPr>
+        <w:pStyle w:val="ListParagraph"/>
+        <w:numPr>
+          <w:ilvl w:val="4"/>
+          <w:numId w:val="1"/>
+        </w:numPr>
+      </w:pPr>
+      <w:r>
+        <w:t>On a small scale, the performance of LLMs are unstable and inconsistent</w:t>
+      </w:r>
+    </w:p>
+    <w:p>
+      <w:pPr>
+        <w:pStyle w:val="ListParagraph"/>
+        <w:numPr>
+          <w:ilvl w:val="5"/>
+          <w:numId w:val="1"/>
+        </w:numPr>
+      </w:pPr>
+      <w:r>
+        <w:t>variations in the commands generated and vulnerabilities identified during these runs</w:t>
+      </w:r>
+    </w:p>
+    <w:p>
+      <w:pPr>
+        <w:pStyle w:val="ListParagraph"/>
+        <w:numPr>
+          <w:ilvl w:val="5"/>
+          <w:numId w:val="1"/>
+        </w:numPr>
+      </w:pPr>
+      <w:r>
+        <w:t>Variation in single runs related to focus on specific aspects</w:t>
+      </w:r>
+    </w:p>
+    <w:p>
+      <w:pPr>
+        <w:pStyle w:val="ListParagraph"/>
+        <w:numPr>
+          <w:ilvl w:val="6"/>
+          <w:numId w:val="1"/>
+        </w:numPr>
+      </w:pPr>
+      <w:r>
+        <w:t>likened to the experience of human</w:t>
+      </w:r>
+      <w:r>
+        <w:t xml:space="preserve">s </w:t>
+      </w:r>
+      <w:r>
+        <w:t xml:space="preserve">who become overly focused on particular </w:t>
+      </w:r>
+      <w:r>
+        <w:t xml:space="preserve">a element and end up </w:t>
+      </w:r>
+      <w:r>
+        <w:t>“going down</w:t>
+      </w:r>
+      <w:r>
+        <w:t xml:space="preserve"> </w:t>
+      </w:r>
+      <w:r>
+        <w:t xml:space="preserve">a rabbit hole” </w:t>
+      </w:r>
+    </w:p>
+    <w:p>
+      <w:pPr>
+        <w:pStyle w:val="ListParagraph"/>
+        <w:numPr>
+          <w:ilvl w:val="4"/>
+          <w:numId w:val="1"/>
+        </w:numPr>
+      </w:pPr>
+      <w:r>
+        <w:t>longer runs, or aggregated results from multiple runs l</w:t>
+      </w:r>
+      <w:r>
+        <w:t>ed to more consistent outcomes</w:t>
+      </w:r>
+    </w:p>
+    <w:p>
+      <w:pPr>
+        <w:pStyle w:val="ListParagraph"/>
+        <w:numPr>
+          <w:ilvl w:val="4"/>
+          <w:numId w:val="1"/>
+        </w:numPr>
+      </w:pPr>
+      <w:r>
+        <w:t>outcomes</w:t>
+      </w:r>
+      <w:r>
+        <w:t>/</w:t>
+      </w:r>
+      <w:r>
+        <w:t xml:space="preserve"> results produced were less predictable</w:t>
+      </w:r>
+      <w:r>
+        <w:t>/</w:t>
+      </w:r>
+      <w:r>
+        <w:t xml:space="preserve"> consistent compared to traditional enumeration tools like linpeas.sh.</w:t>
+      </w:r>
+    </w:p>
+    <w:p>
+      <w:pPr>
+        <w:pStyle w:val="ListParagraph"/>
+        <w:numPr>
+          <w:ilvl w:val="5"/>
+          <w:numId w:val="1"/>
+        </w:numPr>
+      </w:pPr>
+      <w:r>
+        <w:t>“</w:t>
+      </w:r>
+      <w:r>
+        <w:t>Compared to tools such as linpeas.sh [30], LLMs seem to be less</w:t>
+      </w:r>
+      <w:r>
+        <w:t xml:space="preserve"> </w:t>
+      </w:r>
+      <w:r>
+        <w:t>deterministic</w:t>
+      </w:r>
+      <w:r>
+        <w:t>”</w:t>
+      </w:r>
+    </w:p>
+    <w:p>
+      <w:pPr>
+        <w:pStyle w:val="Heading4"/>
+        <w:numPr>
+          <w:ilvl w:val="3"/>
+          <w:numId w:val="1"/>
+        </w:numPr>
+        <w:rPr>
+          <w:i w:val="0"/>
+          <w:iCs w:val="0"/>
+          <w:color w:val="auto"/>
+        </w:rPr>
+      </w:pPr>
+      <w:r>
+        <w:rPr>
+          <w:i w:val="0"/>
+          <w:iCs w:val="0"/>
+          <w:color w:val="auto"/>
+        </w:rPr>
+        <w:t>Ethical Moderation in LLMs</w:t>
+      </w:r>
+    </w:p>
+    <w:p>
+      <w:pPr>
+        <w:pStyle w:val="ListParagraph"/>
+        <w:numPr>
+          <w:ilvl w:val="4"/>
+          <w:numId w:val="1"/>
+        </w:numPr>
+        <w:rPr>
+          <w:rFonts w:cstheme="minorHAnsi"/>
+        </w:rPr>
+      </w:pPr>
+      <w:r>
+        <w:rPr>
+          <w:rFonts w:cstheme="minorHAnsi"/>
+        </w:rPr>
+        <w:t>LLMs are limited by their ethics filters</w:t>
+      </w:r>
+    </w:p>
+    <w:p>
+      <w:pPr>
+        <w:pStyle w:val="ListParagraph"/>
+        <w:numPr>
+          <w:ilvl w:val="5"/>
+          <w:numId w:val="1"/>
+        </w:numPr>
+        <w:rPr>
+          <w:rFonts w:cstheme="minorHAnsi"/>
+        </w:rPr>
+      </w:pPr>
+      <w:r>
+        <w:rPr>
+          <w:rFonts w:cstheme="minorHAnsi"/>
+        </w:rPr>
+        <w:t>safety measures against malicious prompts</w:t>
+      </w:r>
+    </w:p>
+    <w:p>
+      <w:pPr>
+        <w:pStyle w:val="ListParagraph"/>
+        <w:numPr>
+          <w:ilvl w:val="4"/>
+          <w:numId w:val="1"/>
+        </w:numPr>
+        <w:rPr>
+          <w:rFonts w:cstheme="minorHAnsi"/>
+        </w:rPr>
+      </w:pPr>
+      <w:r>
+        <w:rPr>
+          <w:rFonts w:cstheme="minorHAnsi"/>
+        </w:rPr>
+        <w:t>Prompt Engineering</w:t>
+      </w:r>
+    </w:p>
+    <w:p>
+      <w:pPr>
+        <w:pStyle w:val="ListParagraph"/>
+        <w:numPr>
+          <w:ilvl w:val="5"/>
+          <w:numId w:val="1"/>
+        </w:numPr>
+      </w:pPr>
+      <w:r>
+        <w:t>Slight variations in prompts helped reduce ethical concerns.</w:t>
+      </w:r>
+    </w:p>
+    <w:p>
+      <w:pPr>
+        <w:pStyle w:val="ListParagraph"/>
+        <w:numPr>
+          <w:ilvl w:val="5"/>
+          <w:numId w:val="1"/>
+        </w:numPr>
+      </w:pPr>
+      <w:r>
+        <w:rPr>
+          <w:rFonts w:asciiTheme="majorHAnsi" w:eastAsiaTheme="majorEastAsia" w:hAnsiTheme="majorHAnsi" w:cstheme="majorBidi"/>
+        </w:rPr>
+        <w:t>ie</w:t>
+      </w:r>
+      <w:r>
+        <w:rPr>
+          <w:rFonts w:asciiTheme="majorHAnsi" w:eastAsiaTheme="majorEastAsia" w:hAnsiTheme="majorHAnsi" w:cstheme="majorBidi"/>
+        </w:rPr>
+        <w:t xml:space="preserve"> ask</w:t>
+      </w:r>
+      <w:r>
+        <w:rPr>
+          <w:rFonts w:asciiTheme="majorHAnsi" w:eastAsiaTheme="majorEastAsia" w:hAnsiTheme="majorHAnsi" w:cstheme="majorBidi"/>
+        </w:rPr>
+        <w:t>ing</w:t>
+      </w:r>
+      <w:r>
+        <w:rPr>
+          <w:rFonts w:asciiTheme="majorHAnsi" w:eastAsiaTheme="majorEastAsia" w:hAnsiTheme="majorHAnsi" w:cstheme="majorBidi"/>
+        </w:rPr>
+        <w:t xml:space="preserve"> </w:t>
+      </w:r>
+      <w:r>
+        <w:rPr>
+          <w:rFonts w:asciiTheme="majorHAnsi" w:eastAsiaTheme="majorEastAsia" w:hAnsiTheme="majorHAnsi" w:cstheme="majorBidi"/>
+        </w:rPr>
+        <w:t>for “verification commands” instead of “exploitation examples”</w:t>
+      </w:r>
+      <w:r>
+        <w:rPr>
+          <w:rFonts w:asciiTheme="majorHAnsi" w:eastAsiaTheme="majorEastAsia" w:hAnsiTheme="majorHAnsi" w:cstheme="majorBidi"/>
+        </w:rPr>
+        <w:t>,</w:t>
+      </w:r>
+    </w:p>
+    <w:p>
+      <w:pPr>
+        <w:pStyle w:val="ListParagraph"/>
+        <w:numPr>
+          <w:ilvl w:val="5"/>
+          <w:numId w:val="1"/>
+        </w:numPr>
+      </w:pPr>
+      <w:r>
+        <w:t xml:space="preserve">ie </w:t>
+      </w:r>
+      <w:r>
+        <w:t xml:space="preserve">instructing the AI not to ask questions or make judgments </w:t>
+      </w:r>
+    </w:p>
+    <w:p>
+      <w:pPr>
+        <w:pStyle w:val="ListParagraph"/>
+        <w:numPr>
+          <w:ilvl w:val="5"/>
+          <w:numId w:val="1"/>
+        </w:numPr>
+      </w:pPr>
+      <w:r>
+        <w:rPr>
+          <w:rFonts w:asciiTheme="majorHAnsi" w:eastAsiaTheme="majorEastAsia" w:hAnsiTheme="majorHAnsi" w:cstheme="majorBidi"/>
+        </w:rPr>
+        <w:t xml:space="preserve"> </w:t>
+      </w:r>
+      <w:r>
+        <w:rPr>
+          <w:rFonts w:asciiTheme="majorHAnsi" w:eastAsiaTheme="majorEastAsia" w:hAnsiTheme="majorHAnsi" w:cstheme="majorBidi"/>
+        </w:rPr>
+        <w:t xml:space="preserve">these prompts </w:t>
+      </w:r>
+      <w:r>
+        <w:t>helped reduce ethical denials</w:t>
+      </w:r>
+      <w:r>
+        <w:t xml:space="preserve"> and prove t</w:t>
+      </w:r>
+      <w:r>
+        <w:rPr>
+          <w:rFonts w:asciiTheme="majorHAnsi" w:eastAsiaTheme="majorEastAsia" w:hAnsiTheme="majorHAnsi" w:cstheme="majorBidi"/>
+        </w:rPr>
+        <w:t>hat these ethical filters can be bypassed</w:t>
+      </w:r>
+    </w:p>
+    <w:p>
+      <w:pPr>
+        <w:pStyle w:val="ListParagraph"/>
+        <w:numPr>
+          <w:ilvl w:val="5"/>
+          <w:numId w:val="1"/>
+        </w:numPr>
+      </w:pPr>
+      <w:r>
+        <w:t>can be used by both legitimate security professionals and malicious actors.</w:t>
+      </w:r>
+    </w:p>
+    <w:p>
+      <w:pPr>
+        <w:pStyle w:val="ListParagraph"/>
+        <w:numPr>
+          <w:ilvl w:val="4"/>
+          <w:numId w:val="1"/>
+        </w:numPr>
+        <w:rPr>
+          <w:rFonts w:cstheme="minorHAnsi"/>
+        </w:rPr>
+      </w:pPr>
+      <w:r>
+        <w:rPr>
+          <w:rFonts w:cstheme="minorHAnsi"/>
+        </w:rPr>
+        <w:t>switching from OpenAI to one of the</w:t>
+      </w:r>
+    </w:p>
+    <w:p>
+      <w:pPr>
+        <w:pStyle w:val="ListParagraph"/>
+        <w:numPr>
+          <w:ilvl w:val="4"/>
+          <w:numId w:val="1"/>
+        </w:numPr>
+        <w:rPr>
+          <w:rFonts w:cstheme="minorHAnsi"/>
+        </w:rPr>
+      </w:pPr>
+      <w:r>
+        <w:rPr>
+          <w:rFonts w:cstheme="minorHAnsi"/>
+        </w:rPr>
+        <w:t>locally running LLMs would remove all server-side ethics checks.</w:t>
+      </w:r>
+    </w:p>
+    <w:p>
+      <w:pPr>
+        <w:pStyle w:val="Heading4"/>
+        <w:numPr>
+          <w:ilvl w:val="3"/>
+          <w:numId w:val="1"/>
+        </w:numPr>
+        <w:rPr>
+          <w:i w:val="0"/>
+          <w:iCs w:val="0"/>
+          <w:color w:val="auto"/>
+        </w:rPr>
+      </w:pPr>
+      <w:r>
+        <w:rPr>
+          <w:i w:val="0"/>
+          <w:iCs w:val="0"/>
+          <w:color w:val="auto"/>
+        </w:rPr>
+        <w:t>Future:</w:t>
+      </w:r>
+    </w:p>
+    <w:p>
+      <w:pPr>
+        <w:pStyle w:val="ListParagraph"/>
+        <w:numPr>
+          <w:ilvl w:val="4"/>
+          <w:numId w:val="1"/>
+        </w:numPr>
+        <w:rPr>
+          <w:rFonts w:cstheme="minorHAnsi"/>
+        </w:rPr>
+      </w:pPr>
+      <w:r>
+        <w:rPr>
+          <w:rFonts w:cstheme="minorHAnsi"/>
+        </w:rPr>
+        <w:t xml:space="preserve">propose enhancing the collaboration between penetration testers and AI by integrating high- and low-level tasks into a single AI system. </w:t>
+      </w:r>
+    </w:p>
+    <w:p>
+      <w:pPr>
+        <w:pStyle w:val="ListParagraph"/>
+        <w:numPr>
+          <w:ilvl w:val="4"/>
+          <w:numId w:val="1"/>
+        </w:numPr>
+        <w:rPr>
+          <w:rFonts w:cstheme="minorHAnsi"/>
+        </w:rPr>
+      </w:pPr>
+      <w:r>
+        <w:rPr>
+          <w:rFonts w:cstheme="minorHAnsi"/>
+        </w:rPr>
+        <w:t xml:space="preserve">suggest evaluating locally run AI models for cost savings and customization. </w:t>
+      </w:r>
+    </w:p>
+    <w:p>
+      <w:pPr>
+        <w:pStyle w:val="ListParagraph"/>
+        <w:numPr>
+          <w:ilvl w:val="4"/>
+          <w:numId w:val="1"/>
+        </w:numPr>
+        <w:rPr>
+          <w:rFonts w:cstheme="minorHAnsi"/>
+        </w:rPr>
+      </w:pPr>
+      <w:r>
+        <w:rPr>
+          <w:rFonts w:cstheme="minorHAnsi"/>
+        </w:rPr>
+        <w:t>Improving AI memory and context retention could reduce errors</w:t>
+      </w:r>
+    </w:p>
+    <w:p>
+      <w:pPr>
+        <w:pStyle w:val="ListParagraph"/>
+        <w:numPr>
+          <w:ilvl w:val="4"/>
+          <w:numId w:val="1"/>
+        </w:numPr>
+        <w:rPr>
+          <w:rFonts w:cstheme="minorHAnsi"/>
+        </w:rPr>
+      </w:pPr>
+      <w:r>
+        <w:rPr>
+          <w:rFonts w:cstheme="minorHAnsi"/>
+        </w:rPr>
+        <w:t xml:space="preserve">automated prompt generation could enhance query effectiveness. </w:t>
+      </w:r>
+    </w:p>
+    <w:p>
+      <w:pPr>
+        <w:pStyle w:val="ListParagraph"/>
+        <w:numPr>
+          <w:ilvl w:val="4"/>
+          <w:numId w:val="1"/>
+        </w:numPr>
+        <w:rPr>
+          <w:rFonts w:cstheme="minorHAnsi"/>
+        </w:rPr>
+      </w:pPr>
+      <w:r>
+        <w:rPr>
+          <w:rFonts w:cstheme="minorHAnsi"/>
+        </w:rPr>
+        <w:t>emphasize the need for cybersecurity professionals to prepare for AI-driven attacks</w:t>
+      </w:r>
     </w:p>
     <w:p>
       <w:pPr>
@@ -2280,80 +2798,37 @@
           <w:sz w:val="22"/>
           <w:szCs w:val="22"/>
         </w:rPr>
-        <w:lastRenderedPageBreak/>
         <w:t>Relevance to Your Course Content</w:t>
       </w:r>
     </w:p>
     <w:p>
       <w:pPr>
-        <w:pStyle w:val="ListParagraph"/>
-        <w:numPr>
-          <w:ilvl w:val="3"/>
-          <w:numId w:val="1"/>
-        </w:numPr>
-        <w:rPr>
-          <w:rFonts w:cstheme="minorHAnsi"/>
-        </w:rPr>
-      </w:pPr>
-      <w:r>
-        <w:rPr>
-          <w:rFonts w:cstheme="minorHAnsi"/>
-        </w:rPr>
-        <w:t>a</w:t>
-      </w:r>
-    </w:p>
-    <w:p>
-      <w:pPr>
-        <w:pStyle w:val="ListParagraph"/>
-        <w:numPr>
-          <w:ilvl w:val="2"/>
-          <w:numId w:val="1"/>
-        </w:numPr>
-        <w:rPr>
-          <w:rFonts w:cstheme="minorHAnsi"/>
-        </w:rPr>
-      </w:pPr>
-    </w:p>
-    <w:p>
-      <w:pPr>
-        <w:pStyle w:val="Heading3"/>
-        <w:numPr>
-          <w:ilvl w:val="2"/>
-          <w:numId w:val="1"/>
-        </w:numPr>
-        <w:rPr>
-          <w:rFonts w:asciiTheme="minorHAnsi" w:hAnsiTheme="minorHAnsi" w:cstheme="minorHAnsi"/>
-          <w:color w:val="auto"/>
-          <w:sz w:val="22"/>
-          <w:szCs w:val="22"/>
-        </w:rPr>
-      </w:pPr>
-      <w:r>
-        <w:rPr>
-          <w:rFonts w:asciiTheme="minorHAnsi" w:hAnsiTheme="minorHAnsi" w:cstheme="minorHAnsi"/>
-          <w:color w:val="auto"/>
-          <w:sz w:val="22"/>
-          <w:szCs w:val="22"/>
-        </w:rPr>
-        <w:t>Summary</w:t>
-      </w:r>
-    </w:p>
-    <w:p>
-      <w:pPr>
-        <w:pStyle w:val="ListParagraph"/>
-        <w:numPr>
-          <w:ilvl w:val="3"/>
-          <w:numId w:val="1"/>
-        </w:numPr>
-        <w:rPr>
-          <w:color w:val="D9D9D9" w:themeColor="background1" w:themeShade="D9"/>
-        </w:rPr>
-      </w:pPr>
-      <w:r>
-        <w:rPr>
-          <w:color w:val="D9D9D9" w:themeColor="background1" w:themeShade="D9"/>
-        </w:rPr>
-        <w:t>Two main use cases</w:t>
+        <w:pStyle w:val="Heading4"/>
+        <w:numPr>
+          <w:ilvl w:val="3"/>
+          <w:numId w:val="1"/>
+        </w:numPr>
+        <w:rPr>
+          <w:i w:val="0"/>
+          <w:iCs w:val="0"/>
+          <w:color w:val="auto"/>
+        </w:rPr>
+      </w:pPr>
+      <w:r>
+        <w:rPr>
+          <w:i w:val="0"/>
+          <w:iCs w:val="0"/>
+          <w:color w:val="auto"/>
+        </w:rPr>
+        <w:t>Provide as an introduction</w:t>
+      </w:r>
+      <w:r>
+        <w:rPr>
+          <w:i w:val="0"/>
+          <w:iCs w:val="0"/>
+          <w:color w:val="auto"/>
+        </w:rPr>
+        <w:t xml:space="preserve"> to AI in pentesting</w:t>
       </w:r>
     </w:p>
     <w:p>
@@ -2363,18 +2838,221 @@
           <w:ilvl w:val="4"/>
           <w:numId w:val="1"/>
         </w:numPr>
-      </w:pPr>
-      <w:r>
-        <w:t xml:space="preserve">High-Level </w:t>
-      </w:r>
-      <w:r>
-        <w:t>Guidance (</w:t>
-      </w:r>
-      <w:r>
-        <w:t>Task Planning</w:t>
-      </w:r>
-      <w:r>
-        <w:t>)</w:t>
+        <w:rPr>
+          <w:rFonts w:cstheme="minorHAnsi"/>
+        </w:rPr>
+      </w:pPr>
+      <w:r>
+        <w:rPr>
+          <w:rFonts w:cstheme="minorHAnsi"/>
+        </w:rPr>
+        <w:t xml:space="preserve">Focuses on one of the more popular AI models people are familiar with: </w:t>
+      </w:r>
+      <w:r>
+        <w:rPr>
+          <w:rFonts w:cstheme="minorHAnsi"/>
+        </w:rPr>
+        <w:t xml:space="preserve"> the integration of AI, specifically LLMs, into penetration testing.</w:t>
+      </w:r>
+    </w:p>
+    <w:p>
+      <w:pPr>
+        <w:pStyle w:val="ListParagraph"/>
+        <w:numPr>
+          <w:ilvl w:val="4"/>
+          <w:numId w:val="1"/>
+        </w:numPr>
+        <w:rPr>
+          <w:rFonts w:cstheme="minorHAnsi"/>
+        </w:rPr>
+      </w:pPr>
+      <w:r>
+        <w:rPr>
+          <w:rFonts w:cstheme="minorHAnsi"/>
+        </w:rPr>
+        <w:t>Shows some basic prompt-response techniques that can be leveraged to</w:t>
+      </w:r>
+      <w:r>
+        <w:rPr>
+          <w:rFonts w:cstheme="minorHAnsi"/>
+        </w:rPr>
+        <w:t xml:space="preserve"> assist in high-level planning and low-level vulnerability identification</w:t>
+      </w:r>
+    </w:p>
+    <w:p>
+      <w:pPr>
+        <w:pStyle w:val="ListParagraph"/>
+        <w:numPr>
+          <w:ilvl w:val="4"/>
+          <w:numId w:val="1"/>
+        </w:numPr>
+        <w:rPr>
+          <w:rFonts w:cstheme="minorHAnsi"/>
+        </w:rPr>
+      </w:pPr>
+      <w:r>
+        <w:rPr>
+          <w:rFonts w:cstheme="minorHAnsi"/>
+        </w:rPr>
+        <w:t xml:space="preserve">This integration also shows </w:t>
+      </w:r>
+      <w:r>
+        <w:rPr>
+          <w:rFonts w:cstheme="minorHAnsi"/>
+        </w:rPr>
+        <w:t>how AI can streamline various aspects of penetration testing</w:t>
+      </w:r>
+    </w:p>
+    <w:p>
+      <w:pPr>
+        <w:pStyle w:val="Heading4"/>
+        <w:numPr>
+          <w:ilvl w:val="3"/>
+          <w:numId w:val="1"/>
+        </w:numPr>
+        <w:rPr>
+          <w:i w:val="0"/>
+          <w:iCs w:val="0"/>
+          <w:color w:val="auto"/>
+        </w:rPr>
+      </w:pPr>
+      <w:r>
+        <w:rPr>
+          <w:i w:val="0"/>
+          <w:iCs w:val="0"/>
+          <w:color w:val="auto"/>
+        </w:rPr>
+        <w:t xml:space="preserve">Real-world Application: </w:t>
+      </w:r>
+    </w:p>
+    <w:p>
+      <w:pPr>
+        <w:pStyle w:val="ListParagraph"/>
+        <w:numPr>
+          <w:ilvl w:val="4"/>
+          <w:numId w:val="1"/>
+        </w:numPr>
+        <w:rPr>
+          <w:rFonts w:cstheme="minorHAnsi"/>
+        </w:rPr>
+      </w:pPr>
+      <w:r>
+        <w:rPr>
+          <w:rFonts w:cstheme="minorHAnsi"/>
+        </w:rPr>
+        <w:t>The paper shows</w:t>
+      </w:r>
+      <w:r>
+        <w:rPr>
+          <w:rFonts w:cstheme="minorHAnsi"/>
+        </w:rPr>
+        <w:t xml:space="preserve"> practical applications of AI in penetration testing scenarios. </w:t>
+      </w:r>
+    </w:p>
+    <w:p>
+      <w:pPr>
+        <w:pStyle w:val="ListParagraph"/>
+        <w:numPr>
+          <w:ilvl w:val="4"/>
+          <w:numId w:val="1"/>
+        </w:numPr>
+        <w:rPr>
+          <w:rFonts w:cstheme="minorHAnsi"/>
+        </w:rPr>
+      </w:pPr>
+      <w:r>
+        <w:rPr>
+          <w:rFonts w:cstheme="minorHAnsi"/>
+        </w:rPr>
+        <w:t>R</w:t>
+      </w:r>
+      <w:r>
+        <w:rPr>
+          <w:rFonts w:cstheme="minorHAnsi"/>
+        </w:rPr>
+        <w:t>eal-world scenarios</w:t>
+      </w:r>
+      <w:r>
+        <w:rPr>
+          <w:rFonts w:cstheme="minorHAnsi"/>
+        </w:rPr>
+        <w:t xml:space="preserve"> are important for </w:t>
+      </w:r>
+      <w:r>
+        <w:rPr>
+          <w:rFonts w:cstheme="minorHAnsi"/>
+        </w:rPr>
+        <w:t>allowing students to see AI's transformative power through real examples.</w:t>
+      </w:r>
+      <w:r>
+        <w:rPr>
+          <w:rFonts w:cstheme="minorHAnsi"/>
+        </w:rPr>
+        <w:t xml:space="preserve"> (interesting, engaging, etc)</w:t>
+      </w:r>
+    </w:p>
+    <w:p>
+      <w:pPr>
+        <w:pStyle w:val="Heading4"/>
+        <w:numPr>
+          <w:ilvl w:val="3"/>
+          <w:numId w:val="1"/>
+        </w:numPr>
+        <w:rPr>
+          <w:i w:val="0"/>
+          <w:iCs w:val="0"/>
+          <w:color w:val="auto"/>
+        </w:rPr>
+      </w:pPr>
+      <w:r>
+        <w:rPr>
+          <w:i w:val="0"/>
+          <w:iCs w:val="0"/>
+          <w:color w:val="auto"/>
+        </w:rPr>
+        <w:t xml:space="preserve">Introduction to Ethical Dilemmas: </w:t>
+      </w:r>
+    </w:p>
+    <w:p>
+      <w:pPr>
+        <w:pStyle w:val="ListParagraph"/>
+        <w:numPr>
+          <w:ilvl w:val="4"/>
+          <w:numId w:val="1"/>
+        </w:numPr>
+        <w:rPr>
+          <w:rFonts w:cstheme="minorHAnsi"/>
+        </w:rPr>
+      </w:pPr>
+      <w:r>
+        <w:rPr>
+          <w:rFonts w:cstheme="minorHAnsi"/>
+        </w:rPr>
+        <w:t>Begin</w:t>
+      </w:r>
+      <w:r>
+        <w:rPr>
+          <w:rFonts w:cstheme="minorHAnsi"/>
+        </w:rPr>
+        <w:t>s</w:t>
+      </w:r>
+      <w:r>
+        <w:rPr>
+          <w:rFonts w:cstheme="minorHAnsi"/>
+        </w:rPr>
+        <w:t xml:space="preserve"> introducing the ethical challenges</w:t>
+      </w:r>
+      <w:r>
+        <w:rPr>
+          <w:rFonts w:cstheme="minorHAnsi"/>
+        </w:rPr>
+        <w:t xml:space="preserve">/ </w:t>
+      </w:r>
+      <w:r>
+        <w:rPr>
+          <w:rFonts w:cstheme="minorHAnsi"/>
+        </w:rPr>
+        <w:t>dilemmas that arise when AI is used in penetration testing</w:t>
       </w:r>
     </w:p>
     <w:p>
@@ -2384,33 +3062,33 @@
           <w:ilvl w:val="5"/>
           <w:numId w:val="1"/>
         </w:numPr>
-      </w:pPr>
-      <w:r>
-        <w:t>experiment</w:t>
-      </w:r>
-    </w:p>
-    <w:p>
-      <w:pPr>
-        <w:pStyle w:val="ListParagraph"/>
-        <w:numPr>
-          <w:ilvl w:val="6"/>
-          <w:numId w:val="1"/>
-        </w:numPr>
-      </w:pPr>
-      <w:r>
-        <w:t xml:space="preserve">prompted the “LLM to help </w:t>
-      </w:r>
-      <w:r>
-        <w:t>design penetration tests for both generic</w:t>
-      </w:r>
-      <w:r>
-        <w:t xml:space="preserve"> </w:t>
-      </w:r>
-      <w:r>
-        <w:t>scenarios as well as for a concrete target organization</w:t>
-      </w:r>
-      <w:r>
-        <w:t>”</w:t>
+        <w:rPr>
+          <w:rFonts w:cstheme="minorHAnsi"/>
+        </w:rPr>
+      </w:pPr>
+      <w:r>
+        <w:rPr>
+          <w:rFonts w:cstheme="minorHAnsi"/>
+        </w:rPr>
+        <w:t>Remember that many hackers are not concerned with the ethics</w:t>
+      </w:r>
+    </w:p>
+    <w:p>
+      <w:pPr>
+        <w:pStyle w:val="ListParagraph"/>
+        <w:numPr>
+          <w:ilvl w:val="5"/>
+          <w:numId w:val="1"/>
+        </w:numPr>
+        <w:rPr>
+          <w:rFonts w:cstheme="minorHAnsi"/>
+        </w:rPr>
+      </w:pPr>
+      <w:r>
+        <w:rPr>
+          <w:rFonts w:cstheme="minorHAnsi"/>
+        </w:rPr>
+        <w:t>When is prompt engineering okay/when is it not?</w:t>
       </w:r>
     </w:p>
     <w:p>
@@ -2422,92 +3100,11 @@
         </w:numPr>
       </w:pPr>
       <w:r>
-        <w:t>Low-Level</w:t>
-      </w:r>
-      <w:r>
-        <w:t xml:space="preserve"> </w:t>
-      </w:r>
-      <w:r>
-        <w:t>Guidance</w:t>
-      </w:r>
-      <w:r>
-        <w:t xml:space="preserve"> </w:t>
-      </w:r>
-      <w:r>
-        <w:t>(</w:t>
-      </w:r>
-      <w:r>
-        <w:t>Vulnerability Hunting</w:t>
-      </w:r>
-      <w:r>
-        <w:t>)</w:t>
-      </w:r>
-    </w:p>
-    <w:p>
-      <w:pPr>
-        <w:pStyle w:val="ListParagraph"/>
-        <w:numPr>
-          <w:ilvl w:val="5"/>
-          <w:numId w:val="1"/>
-        </w:numPr>
-      </w:pPr>
-      <w:r>
-        <w:t>Experiment</w:t>
-      </w:r>
-    </w:p>
-    <w:p>
-      <w:pPr>
-        <w:pStyle w:val="ListParagraph"/>
-        <w:numPr>
-          <w:ilvl w:val="6"/>
-          <w:numId w:val="1"/>
-        </w:numPr>
-      </w:pPr>
-      <w:r>
-        <w:t>Authors set up a connection</w:t>
-      </w:r>
-      <w:r>
-        <w:t xml:space="preserve"> between GPT3.5 and a VM </w:t>
-      </w:r>
-      <w:r>
-        <w:t>(VM</w:t>
-      </w:r>
-      <w:r>
-        <w:t xml:space="preserve"> was intentionally </w:t>
-      </w:r>
-      <w:r>
-        <w:t>designed</w:t>
-      </w:r>
-      <w:r>
-        <w:t xml:space="preserve"> to have security vulnerabilities</w:t>
-      </w:r>
-      <w:r>
-        <w:t>)</w:t>
-      </w:r>
-    </w:p>
-    <w:p>
-      <w:pPr>
-        <w:pStyle w:val="ListParagraph"/>
-        <w:numPr>
-          <w:ilvl w:val="6"/>
-          <w:numId w:val="1"/>
-        </w:numPr>
-      </w:pPr>
-      <w:r>
-        <w:t xml:space="preserve">Asked the LLM to </w:t>
-      </w:r>
-      <w:r>
-        <w:t>analyze the VM's state, generate commands or actions, and potentially control or influence the VM's behavior.</w:t>
-      </w:r>
-    </w:p>
-    <w:p>
-      <w:pPr>
-        <w:pStyle w:val="ListParagraph"/>
-        <w:numPr>
-          <w:ilvl w:val="3"/>
-          <w:numId w:val="1"/>
-        </w:numPr>
-      </w:pPr>
+        <w:rPr>
+          <w:rFonts w:cstheme="minorHAnsi"/>
+        </w:rPr>
+        <w:t>Explain that while AI can enhance security, it also brings about unique ethical concerns.</w:t>
+      </w:r>
     </w:p>
     <w:p>
       <w:pPr>
@@ -2682,6 +3279,45 @@
         </w:numPr>
       </w:pPr>
       <w:r>
+        <w:t>A</w:t>
+      </w:r>
+    </w:p>
+    <w:p>
+      <w:pPr>
+        <w:pStyle w:val="Heading3"/>
+        <w:numPr>
+          <w:ilvl w:val="2"/>
+          <w:numId w:val="1"/>
+        </w:numPr>
+        <w:rPr>
+          <w:rFonts w:asciiTheme="minorHAnsi" w:hAnsiTheme="minorHAnsi" w:cstheme="minorHAnsi"/>
+          <w:color w:val="auto"/>
+          <w:sz w:val="22"/>
+          <w:szCs w:val="22"/>
+        </w:rPr>
+      </w:pPr>
+      <w:r>
+        <w:rPr>
+          <w:rFonts w:asciiTheme="minorHAnsi" w:hAnsiTheme="minorHAnsi" w:cstheme="minorHAnsi"/>
+          <w:color w:val="auto"/>
+          <w:sz w:val="22"/>
+          <w:szCs w:val="22"/>
+        </w:rPr>
+        <w:t>Methodologies</w:t>
+      </w:r>
+    </w:p>
+    <w:p>
+      <w:pPr>
+        <w:pStyle w:val="ListParagraph"/>
+        <w:numPr>
+          <w:ilvl w:val="3"/>
+          <w:numId w:val="1"/>
+        </w:numPr>
+      </w:pPr>
+      <w:r>
+        <w:rPr>
+          <w:rFonts w:cstheme="minorHAnsi"/>
+        </w:rPr>
         <w:t>a</w:t>
       </w:r>
     </w:p>
@@ -2707,48 +3343,6 @@
           <w:szCs w:val="22"/>
         </w:rPr>
         <w:t>Main Findings</w:t>
-      </w:r>
-    </w:p>
-    <w:p>
-      <w:pPr>
-        <w:pStyle w:val="ListParagraph"/>
-        <w:numPr>
-          <w:ilvl w:val="3"/>
-          <w:numId w:val="1"/>
-        </w:numPr>
-        <w:rPr>
-          <w:rFonts w:cstheme="minorHAnsi"/>
-        </w:rPr>
-      </w:pPr>
-      <w:r>
-        <w:rPr>
-          <w:rFonts w:cstheme="minorHAnsi"/>
-        </w:rPr>
-        <w:t>a</w:t>
-      </w:r>
-    </w:p>
-    <w:p>
-      <w:pPr>
-        <w:pStyle w:val="Heading3"/>
-        <w:numPr>
-          <w:ilvl w:val="2"/>
-          <w:numId w:val="1"/>
-        </w:numPr>
-        <w:rPr>
-          <w:rFonts w:asciiTheme="minorHAnsi" w:hAnsiTheme="minorHAnsi" w:cstheme="minorHAnsi"/>
-          <w:color w:val="auto"/>
-          <w:sz w:val="22"/>
-          <w:szCs w:val="22"/>
-        </w:rPr>
-      </w:pPr>
-      <w:r>
-        <w:rPr>
-          <w:rFonts w:asciiTheme="minorHAnsi" w:hAnsiTheme="minorHAnsi" w:cstheme="minorHAnsi"/>
-          <w:color w:val="auto"/>
-          <w:sz w:val="22"/>
-          <w:szCs w:val="22"/>
-        </w:rPr>
-        <w:t>Methodologies</w:t>
       </w:r>
     </w:p>
     <w:p>
@@ -2931,85 +3525,85 @@
           <w:sz w:val="22"/>
           <w:szCs w:val="22"/>
         </w:rPr>
+        <w:t>Introduction</w:t>
+      </w:r>
+    </w:p>
+    <w:p>
+      <w:pPr>
+        <w:pStyle w:val="ListParagraph"/>
+        <w:numPr>
+          <w:ilvl w:val="3"/>
+          <w:numId w:val="1"/>
+        </w:numPr>
+        <w:rPr>
+          <w:rFonts w:cstheme="minorHAnsi"/>
+        </w:rPr>
+      </w:pPr>
+      <w:r>
+        <w:rPr>
+          <w:rFonts w:cstheme="minorHAnsi"/>
+        </w:rPr>
+        <w:t>a</w:t>
+      </w:r>
+    </w:p>
+    <w:p>
+      <w:pPr>
+        <w:pStyle w:val="Heading3"/>
+        <w:numPr>
+          <w:ilvl w:val="2"/>
+          <w:numId w:val="1"/>
+        </w:numPr>
+        <w:rPr>
+          <w:rFonts w:asciiTheme="minorHAnsi" w:hAnsiTheme="minorHAnsi" w:cstheme="minorHAnsi"/>
+          <w:color w:val="auto"/>
+          <w:sz w:val="22"/>
+          <w:szCs w:val="22"/>
+        </w:rPr>
+      </w:pPr>
+      <w:r>
+        <w:rPr>
+          <w:rFonts w:asciiTheme="minorHAnsi" w:hAnsiTheme="minorHAnsi" w:cstheme="minorHAnsi"/>
+          <w:color w:val="auto"/>
+          <w:sz w:val="22"/>
+          <w:szCs w:val="22"/>
+        </w:rPr>
+        <w:t>Summary</w:t>
+      </w:r>
+    </w:p>
+    <w:p>
+      <w:pPr>
+        <w:pStyle w:val="ListParagraph"/>
+        <w:numPr>
+          <w:ilvl w:val="3"/>
+          <w:numId w:val="1"/>
+        </w:numPr>
+      </w:pPr>
+      <w:r>
+        <w:t>a</w:t>
+      </w:r>
+    </w:p>
+    <w:p>
+      <w:pPr>
+        <w:pStyle w:val="Heading3"/>
+        <w:numPr>
+          <w:ilvl w:val="2"/>
+          <w:numId w:val="1"/>
+        </w:numPr>
+        <w:rPr>
+          <w:rFonts w:asciiTheme="minorHAnsi" w:hAnsiTheme="minorHAnsi" w:cstheme="minorHAnsi"/>
+          <w:color w:val="auto"/>
+          <w:sz w:val="22"/>
+          <w:szCs w:val="22"/>
+        </w:rPr>
+      </w:pPr>
+      <w:r>
+        <w:rPr>
+          <w:rFonts w:asciiTheme="minorHAnsi" w:hAnsiTheme="minorHAnsi" w:cstheme="minorHAnsi"/>
+          <w:color w:val="auto"/>
+          <w:sz w:val="22"/>
+          <w:szCs w:val="22"/>
+        </w:rPr>
         <w:lastRenderedPageBreak/>
-        <w:t>Introduction</w:t>
-      </w:r>
-    </w:p>
-    <w:p>
-      <w:pPr>
-        <w:pStyle w:val="ListParagraph"/>
-        <w:numPr>
-          <w:ilvl w:val="3"/>
-          <w:numId w:val="1"/>
-        </w:numPr>
-        <w:rPr>
-          <w:rFonts w:cstheme="minorHAnsi"/>
-        </w:rPr>
-      </w:pPr>
-      <w:r>
-        <w:rPr>
-          <w:rFonts w:cstheme="minorHAnsi"/>
-        </w:rPr>
-        <w:t>a</w:t>
-      </w:r>
-    </w:p>
-    <w:p>
-      <w:pPr>
-        <w:pStyle w:val="Heading3"/>
-        <w:numPr>
-          <w:ilvl w:val="2"/>
-          <w:numId w:val="1"/>
-        </w:numPr>
-        <w:rPr>
-          <w:rFonts w:asciiTheme="minorHAnsi" w:hAnsiTheme="minorHAnsi" w:cstheme="minorHAnsi"/>
-          <w:color w:val="auto"/>
-          <w:sz w:val="22"/>
-          <w:szCs w:val="22"/>
-        </w:rPr>
-      </w:pPr>
-      <w:r>
-        <w:rPr>
-          <w:rFonts w:asciiTheme="minorHAnsi" w:hAnsiTheme="minorHAnsi" w:cstheme="minorHAnsi"/>
-          <w:color w:val="auto"/>
-          <w:sz w:val="22"/>
-          <w:szCs w:val="22"/>
-        </w:rPr>
-        <w:t>Summary</w:t>
-      </w:r>
-    </w:p>
-    <w:p>
-      <w:pPr>
-        <w:pStyle w:val="ListParagraph"/>
-        <w:numPr>
-          <w:ilvl w:val="3"/>
-          <w:numId w:val="1"/>
-        </w:numPr>
-      </w:pPr>
-      <w:r>
-        <w:t>a</w:t>
-      </w:r>
-    </w:p>
-    <w:p>
-      <w:pPr>
-        <w:pStyle w:val="Heading3"/>
-        <w:numPr>
-          <w:ilvl w:val="2"/>
-          <w:numId w:val="1"/>
-        </w:numPr>
-        <w:rPr>
-          <w:rFonts w:asciiTheme="minorHAnsi" w:hAnsiTheme="minorHAnsi" w:cstheme="minorHAnsi"/>
-          <w:color w:val="auto"/>
-          <w:sz w:val="22"/>
-          <w:szCs w:val="22"/>
-        </w:rPr>
-      </w:pPr>
-      <w:r>
-        <w:rPr>
-          <w:rFonts w:asciiTheme="minorHAnsi" w:hAnsiTheme="minorHAnsi" w:cstheme="minorHAnsi"/>
-          <w:color w:val="auto"/>
-          <w:sz w:val="22"/>
-          <w:szCs w:val="22"/>
-        </w:rPr>
         <w:t>Main Findings</w:t>
       </w:r>
     </w:p>
@@ -3623,8 +4217,92 @@
           <w:sz w:val="22"/>
           <w:szCs w:val="22"/>
         </w:rPr>
+        <w:t>Main Findings</w:t>
+      </w:r>
+    </w:p>
+    <w:p>
+      <w:pPr>
+        <w:pStyle w:val="ListParagraph"/>
+        <w:numPr>
+          <w:ilvl w:val="3"/>
+          <w:numId w:val="1"/>
+        </w:numPr>
+        <w:rPr>
+          <w:rFonts w:cstheme="minorHAnsi"/>
+        </w:rPr>
+      </w:pPr>
+      <w:r>
+        <w:rPr>
+          <w:rFonts w:cstheme="minorHAnsi"/>
+        </w:rPr>
+        <w:t>a</w:t>
+      </w:r>
+    </w:p>
+    <w:p>
+      <w:pPr>
+        <w:pStyle w:val="Heading3"/>
+        <w:numPr>
+          <w:ilvl w:val="2"/>
+          <w:numId w:val="1"/>
+        </w:numPr>
+        <w:rPr>
+          <w:rFonts w:asciiTheme="minorHAnsi" w:hAnsiTheme="minorHAnsi" w:cstheme="minorHAnsi"/>
+          <w:color w:val="auto"/>
+          <w:sz w:val="22"/>
+          <w:szCs w:val="22"/>
+        </w:rPr>
+      </w:pPr>
+      <w:r>
+        <w:rPr>
+          <w:rFonts w:asciiTheme="minorHAnsi" w:hAnsiTheme="minorHAnsi" w:cstheme="minorHAnsi"/>
+          <w:color w:val="auto"/>
+          <w:sz w:val="22"/>
+          <w:szCs w:val="22"/>
+        </w:rPr>
+        <w:t>Methodologies</w:t>
+      </w:r>
+    </w:p>
+    <w:p>
+      <w:pPr>
+        <w:pStyle w:val="ListParagraph"/>
+        <w:numPr>
+          <w:ilvl w:val="3"/>
+          <w:numId w:val="1"/>
+        </w:numPr>
+        <w:rPr>
+          <w:rFonts w:cstheme="minorHAnsi"/>
+        </w:rPr>
+      </w:pPr>
+      <w:r>
+        <w:rPr>
+          <w:rFonts w:cstheme="minorHAnsi"/>
+        </w:rPr>
+        <w:t>a</w:t>
+      </w:r>
+    </w:p>
+    <w:p>
+      <w:pPr>
+        <w:pStyle w:val="Heading3"/>
+        <w:numPr>
+          <w:ilvl w:val="2"/>
+          <w:numId w:val="1"/>
+        </w:numPr>
+        <w:rPr>
+          <w:rFonts w:asciiTheme="minorHAnsi" w:hAnsiTheme="minorHAnsi" w:cstheme="minorHAnsi"/>
+          <w:color w:val="auto"/>
+          <w:sz w:val="22"/>
+          <w:szCs w:val="22"/>
+        </w:rPr>
+      </w:pPr>
+      <w:r>
+        <w:rPr>
+          <w:rFonts w:asciiTheme="minorHAnsi" w:hAnsiTheme="minorHAnsi" w:cstheme="minorHAnsi"/>
+          <w:color w:val="auto"/>
+          <w:sz w:val="22"/>
+          <w:szCs w:val="22"/>
+        </w:rPr>
         <w:lastRenderedPageBreak/>
-        <w:t>Main Findings</w:t>
+        <w:t>Relevance to Your Course Content</w:t>
       </w:r>
     </w:p>
     <w:p>
@@ -3647,6 +4325,177 @@
     </w:p>
     <w:p>
       <w:pPr>
+        <w:pStyle w:val="Heading1"/>
+        <w:numPr>
+          <w:ilvl w:val="0"/>
+          <w:numId w:val="1"/>
+        </w:numPr>
+        <w:rPr>
+          <w:rFonts w:asciiTheme="minorHAnsi" w:hAnsiTheme="minorHAnsi" w:cstheme="minorHAnsi"/>
+          <w:color w:val="auto"/>
+          <w:sz w:val="22"/>
+          <w:szCs w:val="22"/>
+        </w:rPr>
+      </w:pPr>
+      <w:r>
+        <w:rPr>
+          <w:rFonts w:asciiTheme="minorHAnsi" w:hAnsiTheme="minorHAnsi" w:cstheme="minorHAnsi"/>
+          <w:color w:val="auto"/>
+          <w:sz w:val="22"/>
+          <w:szCs w:val="22"/>
+        </w:rPr>
+        <w:t>Incorporation of Findings into the Course</w:t>
+      </w:r>
+    </w:p>
+    <w:p>
+      <w:pPr>
+        <w:pStyle w:val="Heading2"/>
+        <w:numPr>
+          <w:ilvl w:val="1"/>
+          <w:numId w:val="1"/>
+        </w:numPr>
+        <w:rPr>
+          <w:rFonts w:asciiTheme="minorHAnsi" w:hAnsiTheme="minorHAnsi" w:cstheme="minorHAnsi"/>
+          <w:color w:val="auto"/>
+          <w:sz w:val="22"/>
+          <w:szCs w:val="22"/>
+        </w:rPr>
+      </w:pPr>
+      <w:r>
+        <w:rPr>
+          <w:rFonts w:asciiTheme="minorHAnsi" w:hAnsiTheme="minorHAnsi" w:cstheme="minorHAnsi"/>
+          <w:color w:val="auto"/>
+          <w:sz w:val="22"/>
+          <w:szCs w:val="22"/>
+        </w:rPr>
+        <w:t>Discussion on how the findings from the literature review inform your course development.</w:t>
+      </w:r>
+    </w:p>
+    <w:p>
+      <w:pPr>
+        <w:pStyle w:val="ListParagraph"/>
+        <w:numPr>
+          <w:ilvl w:val="2"/>
+          <w:numId w:val="1"/>
+        </w:numPr>
+        <w:rPr>
+          <w:rFonts w:cstheme="minorHAnsi"/>
+        </w:rPr>
+      </w:pPr>
+      <w:r>
+        <w:rPr>
+          <w:rFonts w:cstheme="minorHAnsi"/>
+        </w:rPr>
+        <w:t>a</w:t>
+      </w:r>
+    </w:p>
+    <w:p>
+      <w:pPr>
+        <w:pStyle w:val="Heading2"/>
+        <w:numPr>
+          <w:ilvl w:val="1"/>
+          <w:numId w:val="1"/>
+        </w:numPr>
+        <w:rPr>
+          <w:rFonts w:asciiTheme="minorHAnsi" w:hAnsiTheme="minorHAnsi" w:cstheme="minorHAnsi"/>
+          <w:color w:val="auto"/>
+          <w:sz w:val="22"/>
+          <w:szCs w:val="22"/>
+        </w:rPr>
+      </w:pPr>
+      <w:r>
+        <w:rPr>
+          <w:rFonts w:asciiTheme="minorHAnsi" w:hAnsiTheme="minorHAnsi" w:cstheme="minorHAnsi"/>
+          <w:color w:val="auto"/>
+          <w:sz w:val="22"/>
+          <w:szCs w:val="22"/>
+        </w:rPr>
+        <w:t>Preliminary Ideas for Course Content based on the Literature Review</w:t>
+      </w:r>
+    </w:p>
+    <w:p>
+      <w:pPr>
+        <w:pStyle w:val="ListParagraph"/>
+        <w:numPr>
+          <w:ilvl w:val="2"/>
+          <w:numId w:val="1"/>
+        </w:numPr>
+        <w:rPr>
+          <w:rFonts w:cstheme="minorHAnsi"/>
+        </w:rPr>
+      </w:pPr>
+      <w:r>
+        <w:rPr>
+          <w:rFonts w:cstheme="minorHAnsi"/>
+        </w:rPr>
+        <w:t>a</w:t>
+      </w:r>
+    </w:p>
+    <w:p>
+      <w:pPr>
+        <w:pStyle w:val="Heading1"/>
+        <w:numPr>
+          <w:ilvl w:val="0"/>
+          <w:numId w:val="1"/>
+        </w:numPr>
+        <w:rPr>
+          <w:rFonts w:asciiTheme="minorHAnsi" w:hAnsiTheme="minorHAnsi" w:cstheme="minorHAnsi"/>
+          <w:color w:val="auto"/>
+          <w:sz w:val="22"/>
+          <w:szCs w:val="22"/>
+        </w:rPr>
+      </w:pPr>
+      <w:r>
+        <w:rPr>
+          <w:rFonts w:asciiTheme="minorHAnsi" w:hAnsiTheme="minorHAnsi" w:cstheme="minorHAnsi"/>
+          <w:color w:val="auto"/>
+          <w:sz w:val="22"/>
+          <w:szCs w:val="22"/>
+        </w:rPr>
+        <w:t>Table of Contents for the Course</w:t>
+      </w:r>
+    </w:p>
+    <w:p>
+      <w:pPr>
+        <w:pStyle w:val="Heading2"/>
+        <w:numPr>
+          <w:ilvl w:val="1"/>
+          <w:numId w:val="1"/>
+        </w:numPr>
+        <w:rPr>
+          <w:rFonts w:asciiTheme="minorHAnsi" w:hAnsiTheme="minorHAnsi" w:cstheme="minorHAnsi"/>
+          <w:color w:val="auto"/>
+          <w:sz w:val="22"/>
+          <w:szCs w:val="22"/>
+        </w:rPr>
+      </w:pPr>
+      <w:r>
+        <w:rPr>
+          <w:rFonts w:asciiTheme="minorHAnsi" w:hAnsiTheme="minorHAnsi" w:cstheme="minorHAnsi"/>
+          <w:color w:val="auto"/>
+          <w:sz w:val="22"/>
+          <w:szCs w:val="22"/>
+        </w:rPr>
+        <w:t>Module 1:</w:t>
+      </w:r>
+      <w:r>
+        <w:rPr>
+          <w:color w:val="auto"/>
+        </w:rPr>
+        <w:t xml:space="preserve"> </w:t>
+      </w:r>
+      <w:r>
+        <w:rPr>
+          <w:rFonts w:asciiTheme="minorHAnsi" w:hAnsiTheme="minorHAnsi" w:cstheme="minorHAnsi"/>
+          <w:color w:val="auto"/>
+          <w:sz w:val="22"/>
+          <w:szCs w:val="22"/>
+        </w:rPr>
+        <w:t>Introduction to AI and ML in Penetration Testing</w:t>
+      </w:r>
+    </w:p>
+    <w:p>
+      <w:pPr>
         <w:pStyle w:val="Heading3"/>
         <w:numPr>
           <w:ilvl w:val="2"/>
@@ -3666,25 +4515,37 @@
           <w:sz w:val="22"/>
           <w:szCs w:val="22"/>
         </w:rPr>
-        <w:t>Methodologies</w:t>
-      </w:r>
-    </w:p>
-    <w:p>
-      <w:pPr>
-        <w:pStyle w:val="ListParagraph"/>
-        <w:numPr>
-          <w:ilvl w:val="3"/>
-          <w:numId w:val="1"/>
-        </w:numPr>
-        <w:rPr>
-          <w:rFonts w:cstheme="minorHAnsi"/>
-        </w:rPr>
-      </w:pPr>
-      <w:r>
-        <w:rPr>
-          <w:rFonts w:cstheme="minorHAnsi"/>
-        </w:rPr>
-        <w:t>a</w:t>
+        <w:t>Module Overview and Brief Description</w:t>
+      </w:r>
+    </w:p>
+    <w:p>
+      <w:pPr>
+        <w:pStyle w:val="ListParagraph"/>
+        <w:numPr>
+          <w:ilvl w:val="3"/>
+          <w:numId w:val="1"/>
+        </w:numPr>
+        <w:rPr>
+          <w:rFonts w:cstheme="minorHAnsi"/>
+        </w:rPr>
+      </w:pPr>
+      <w:r>
+        <w:rPr>
+          <w:rFonts w:cstheme="minorHAnsi"/>
+        </w:rPr>
+        <w:t>Module 1, comprised of "Introduction to AI and ML in Penetration Testing" and "Gathering Information and Reconnaissance with AI," serves as the foundation for the course. It offers participants an in-depth introduction to the role of Artificial Intelligence (AI) and Machine Learning (ML) in the field of penetration testing.</w:t>
+      </w:r>
+      <w:r>
+        <w:rPr>
+          <w:rFonts w:cstheme="minorHAnsi"/>
+        </w:rPr>
+        <w:t xml:space="preserve"> This module introduces the first step of the Penetration Testing process, Gathering Information.</w:t>
+      </w:r>
+      <w:r>
+        <w:rPr>
+          <w:rFonts w:cstheme="minorHAnsi"/>
+        </w:rPr>
+        <w:t xml:space="preserve"> Through these submodules, participants will gain a comprehensive understanding of key concepts, ethical considerations, and the terminology essential for the course.</w:t>
       </w:r>
     </w:p>
     <w:p>
@@ -3708,49 +4569,385 @@
           <w:sz w:val="22"/>
           <w:szCs w:val="22"/>
         </w:rPr>
-        <w:t>Relevance to Your Course Content</w:t>
-      </w:r>
-    </w:p>
-    <w:p>
-      <w:pPr>
-        <w:pStyle w:val="ListParagraph"/>
-        <w:numPr>
-          <w:ilvl w:val="3"/>
-          <w:numId w:val="1"/>
-        </w:numPr>
-        <w:rPr>
-          <w:rFonts w:cstheme="minorHAnsi"/>
-        </w:rPr>
-      </w:pPr>
-      <w:r>
-        <w:rPr>
-          <w:rFonts w:cstheme="minorHAnsi"/>
-        </w:rPr>
-        <w:t>a</w:t>
-      </w:r>
-    </w:p>
-    <w:p>
-      <w:pPr>
-        <w:pStyle w:val="Heading1"/>
-        <w:numPr>
-          <w:ilvl w:val="0"/>
-          <w:numId w:val="1"/>
-        </w:numPr>
-        <w:rPr>
-          <w:rFonts w:asciiTheme="minorHAnsi" w:hAnsiTheme="minorHAnsi" w:cstheme="minorHAnsi"/>
-          <w:color w:val="auto"/>
-          <w:sz w:val="22"/>
-          <w:szCs w:val="22"/>
-        </w:rPr>
-      </w:pPr>
-      <w:r>
-        <w:rPr>
-          <w:rFonts w:asciiTheme="minorHAnsi" w:hAnsiTheme="minorHAnsi" w:cstheme="minorHAnsi"/>
-          <w:color w:val="auto"/>
-          <w:sz w:val="22"/>
-          <w:szCs w:val="22"/>
-        </w:rPr>
-        <w:t>Incorporation of Findings into the Course</w:t>
+        <w:t xml:space="preserve">Submodule 1.1: </w:t>
+      </w:r>
+      <w:r>
+        <w:rPr>
+          <w:rFonts w:asciiTheme="minorHAnsi" w:hAnsiTheme="minorHAnsi" w:cstheme="minorHAnsi"/>
+          <w:color w:val="auto"/>
+          <w:sz w:val="22"/>
+          <w:szCs w:val="22"/>
+        </w:rPr>
+        <w:t>Introduction to AI and ML in Penetration Testing</w:t>
+      </w:r>
+    </w:p>
+    <w:p>
+      <w:pPr>
+        <w:pStyle w:val="ListParagraph"/>
+        <w:numPr>
+          <w:ilvl w:val="3"/>
+          <w:numId w:val="1"/>
+        </w:numPr>
+        <w:rPr>
+          <w:rFonts w:cstheme="minorHAnsi"/>
+        </w:rPr>
+      </w:pPr>
+      <w:r>
+        <w:rPr>
+          <w:rFonts w:cstheme="minorHAnsi"/>
+        </w:rPr>
+        <w:t>Overview of the Course</w:t>
+      </w:r>
+    </w:p>
+    <w:p>
+      <w:pPr>
+        <w:pStyle w:val="ListParagraph"/>
+        <w:numPr>
+          <w:ilvl w:val="3"/>
+          <w:numId w:val="1"/>
+        </w:numPr>
+        <w:rPr>
+          <w:rFonts w:cstheme="minorHAnsi"/>
+        </w:rPr>
+      </w:pPr>
+      <w:r>
+        <w:rPr>
+          <w:rFonts w:cstheme="minorHAnsi"/>
+        </w:rPr>
+        <w:t>Overview of Penetration Testing</w:t>
+      </w:r>
+    </w:p>
+    <w:p>
+      <w:pPr>
+        <w:pStyle w:val="ListParagraph"/>
+        <w:numPr>
+          <w:ilvl w:val="4"/>
+          <w:numId w:val="1"/>
+        </w:numPr>
+        <w:rPr>
+          <w:rFonts w:cstheme="minorHAnsi"/>
+        </w:rPr>
+      </w:pPr>
+      <w:r>
+        <w:rPr>
+          <w:rFonts w:cstheme="minorHAnsi"/>
+        </w:rPr>
+        <w:t>Pentest steps/phases</w:t>
+      </w:r>
+    </w:p>
+    <w:p>
+      <w:pPr>
+        <w:pStyle w:val="ListParagraph"/>
+        <w:numPr>
+          <w:ilvl w:val="3"/>
+          <w:numId w:val="1"/>
+        </w:numPr>
+        <w:rPr>
+          <w:rFonts w:cstheme="minorHAnsi"/>
+        </w:rPr>
+      </w:pPr>
+      <w:r>
+        <w:rPr>
+          <w:rFonts w:cstheme="minorHAnsi"/>
+        </w:rPr>
+        <w:t>Overview of AI</w:t>
+      </w:r>
+    </w:p>
+    <w:p>
+      <w:pPr>
+        <w:pStyle w:val="ListParagraph"/>
+        <w:numPr>
+          <w:ilvl w:val="3"/>
+          <w:numId w:val="1"/>
+        </w:numPr>
+        <w:rPr>
+          <w:rFonts w:cstheme="minorHAnsi"/>
+        </w:rPr>
+      </w:pPr>
+      <w:r>
+        <w:rPr>
+          <w:rFonts w:cstheme="minorHAnsi"/>
+        </w:rPr>
+        <w:t>Overview of Machine Learning</w:t>
+      </w:r>
+    </w:p>
+    <w:p>
+      <w:pPr>
+        <w:pStyle w:val="ListParagraph"/>
+        <w:numPr>
+          <w:ilvl w:val="4"/>
+          <w:numId w:val="1"/>
+        </w:numPr>
+        <w:rPr>
+          <w:rFonts w:cstheme="minorHAnsi"/>
+        </w:rPr>
+      </w:pPr>
+      <w:r>
+        <w:rPr>
+          <w:rFonts w:cstheme="minorHAnsi"/>
+        </w:rPr>
+        <w:t>Deep Learning</w:t>
+      </w:r>
+    </w:p>
+    <w:p>
+      <w:pPr>
+        <w:pStyle w:val="ListParagraph"/>
+        <w:numPr>
+          <w:ilvl w:val="3"/>
+          <w:numId w:val="1"/>
+        </w:numPr>
+        <w:rPr>
+          <w:rFonts w:cstheme="minorHAnsi"/>
+        </w:rPr>
+      </w:pPr>
+      <w:r>
+        <w:rPr>
+          <w:rFonts w:cstheme="minorHAnsi"/>
+        </w:rPr>
+        <w:t>Examine Ethical Considerations</w:t>
+      </w:r>
+    </w:p>
+    <w:p>
+      <w:pPr>
+        <w:pStyle w:val="ListParagraph"/>
+        <w:numPr>
+          <w:ilvl w:val="4"/>
+          <w:numId w:val="1"/>
+        </w:numPr>
+        <w:rPr>
+          <w:rFonts w:cstheme="minorHAnsi"/>
+        </w:rPr>
+      </w:pPr>
+      <w:r>
+        <w:rPr>
+          <w:rFonts w:cstheme="minorHAnsi"/>
+        </w:rPr>
+        <w:t>Discuss Ethical challenges</w:t>
+      </w:r>
+    </w:p>
+    <w:p>
+      <w:pPr>
+        <w:pStyle w:val="ListParagraph"/>
+        <w:numPr>
+          <w:ilvl w:val="4"/>
+          <w:numId w:val="1"/>
+        </w:numPr>
+        <w:rPr>
+          <w:rFonts w:cstheme="minorHAnsi"/>
+        </w:rPr>
+      </w:pPr>
+      <w:r>
+        <w:rPr>
+          <w:rFonts w:cstheme="minorHAnsi"/>
+        </w:rPr>
+        <w:t>Responsible/ lawful use of AI for security assessments</w:t>
+      </w:r>
+    </w:p>
+    <w:p>
+      <w:pPr>
+        <w:pStyle w:val="ListParagraph"/>
+        <w:numPr>
+          <w:ilvl w:val="3"/>
+          <w:numId w:val="1"/>
+        </w:numPr>
+        <w:rPr>
+          <w:rFonts w:cstheme="minorHAnsi"/>
+        </w:rPr>
+      </w:pPr>
+      <w:r>
+        <w:rPr>
+          <w:rFonts w:cstheme="minorHAnsi"/>
+        </w:rPr>
+        <w:t>Key concepts and terminology</w:t>
+      </w:r>
+    </w:p>
+    <w:p>
+      <w:pPr>
+        <w:pStyle w:val="ListParagraph"/>
+        <w:numPr>
+          <w:ilvl w:val="4"/>
+          <w:numId w:val="1"/>
+        </w:numPr>
+        <w:rPr>
+          <w:rFonts w:cstheme="minorHAnsi"/>
+        </w:rPr>
+      </w:pPr>
+      <w:r>
+        <w:rPr>
+          <w:rFonts w:cstheme="minorHAnsi"/>
+        </w:rPr>
+        <w:t>threats, vulnerability, exploits, AI, penetration testing, Machine Learning …</w:t>
+      </w:r>
+    </w:p>
+    <w:p>
+      <w:pPr>
+        <w:pStyle w:val="Heading3"/>
+        <w:numPr>
+          <w:ilvl w:val="2"/>
+          <w:numId w:val="1"/>
+        </w:numPr>
+        <w:rPr>
+          <w:rFonts w:asciiTheme="minorHAnsi" w:hAnsiTheme="minorHAnsi" w:cstheme="minorHAnsi"/>
+          <w:color w:val="auto"/>
+          <w:sz w:val="22"/>
+          <w:szCs w:val="22"/>
+        </w:rPr>
+      </w:pPr>
+      <w:r>
+        <w:rPr>
+          <w:rFonts w:asciiTheme="minorHAnsi" w:hAnsiTheme="minorHAnsi" w:cstheme="minorHAnsi"/>
+          <w:color w:val="auto"/>
+          <w:sz w:val="22"/>
+          <w:szCs w:val="22"/>
+        </w:rPr>
+        <w:t xml:space="preserve">Submodule 1.2: </w:t>
+      </w:r>
+      <w:r>
+        <w:rPr>
+          <w:rFonts w:asciiTheme="minorHAnsi" w:hAnsiTheme="minorHAnsi" w:cstheme="minorHAnsi"/>
+          <w:color w:val="auto"/>
+          <w:sz w:val="22"/>
+          <w:szCs w:val="22"/>
+        </w:rPr>
+        <w:t>Gathering Information and Reconnaissance with AI</w:t>
+      </w:r>
+    </w:p>
+    <w:p>
+      <w:pPr>
+        <w:pStyle w:val="ListParagraph"/>
+        <w:numPr>
+          <w:ilvl w:val="3"/>
+          <w:numId w:val="1"/>
+        </w:numPr>
+        <w:rPr>
+          <w:rFonts w:cstheme="minorHAnsi"/>
+        </w:rPr>
+      </w:pPr>
+      <w:r>
+        <w:rPr>
+          <w:rFonts w:cstheme="minorHAnsi"/>
+        </w:rPr>
+        <w:t>Introduction to Phase</w:t>
+      </w:r>
+      <w:r>
+        <w:rPr>
+          <w:rFonts w:cstheme="minorHAnsi"/>
+        </w:rPr>
+        <w:t xml:space="preserve"> 1:</w:t>
+      </w:r>
+      <w:r>
+        <w:rPr>
+          <w:rFonts w:cstheme="minorHAnsi"/>
+        </w:rPr>
+        <w:t xml:space="preserve"> Gathering Information </w:t>
+      </w:r>
+    </w:p>
+    <w:p>
+      <w:pPr>
+        <w:pStyle w:val="ListParagraph"/>
+        <w:numPr>
+          <w:ilvl w:val="3"/>
+          <w:numId w:val="1"/>
+        </w:numPr>
+        <w:rPr>
+          <w:rFonts w:cstheme="minorHAnsi"/>
+        </w:rPr>
+      </w:pPr>
+      <w:r>
+        <w:rPr>
+          <w:rFonts w:cstheme="minorHAnsi"/>
+        </w:rPr>
+        <w:t>Use of AI-Driven Tools for Information Gathering</w:t>
+      </w:r>
+    </w:p>
+    <w:p>
+      <w:pPr>
+        <w:pStyle w:val="ListParagraph"/>
+        <w:numPr>
+          <w:ilvl w:val="4"/>
+          <w:numId w:val="1"/>
+        </w:numPr>
+        <w:rPr>
+          <w:rFonts w:cstheme="minorHAnsi"/>
+        </w:rPr>
+      </w:pPr>
+      <w:r>
+        <w:rPr>
+          <w:rFonts w:cstheme="minorHAnsi"/>
+        </w:rPr>
+        <w:t xml:space="preserve">Shodan and Censys </w:t>
+      </w:r>
+      <w:r>
+        <w:rPr>
+          <w:rFonts w:cstheme="minorHAnsi"/>
+        </w:rPr>
+        <w:t>(“</w:t>
+      </w:r>
+      <w:r>
+        <w:rPr>
+          <w:rFonts w:cstheme="minorHAnsi"/>
+        </w:rPr>
+        <w:t>Asset Discovery</w:t>
+      </w:r>
+      <w:r>
+        <w:rPr>
+          <w:rFonts w:cstheme="minorHAnsi"/>
+        </w:rPr>
+        <w:t>”)</w:t>
+      </w:r>
+    </w:p>
+    <w:p>
+      <w:pPr>
+        <w:pStyle w:val="ListParagraph"/>
+        <w:numPr>
+          <w:ilvl w:val="3"/>
+          <w:numId w:val="1"/>
+        </w:numPr>
+        <w:rPr>
+          <w:rFonts w:cstheme="minorHAnsi"/>
+        </w:rPr>
+      </w:pPr>
+      <w:r>
+        <w:rPr>
+          <w:rFonts w:cstheme="minorHAnsi"/>
+        </w:rPr>
+        <w:t>Machine Learning in Data Collection and Analysis</w:t>
+      </w:r>
+    </w:p>
+    <w:p>
+      <w:pPr>
+        <w:pStyle w:val="ListParagraph"/>
+        <w:numPr>
+          <w:ilvl w:val="3"/>
+          <w:numId w:val="1"/>
+        </w:numPr>
+        <w:rPr>
+          <w:rFonts w:cstheme="minorHAnsi"/>
+        </w:rPr>
+      </w:pPr>
+      <w:r>
+        <w:rPr>
+          <w:rFonts w:cstheme="minorHAnsi"/>
+        </w:rPr>
+        <w:t>Ethical Considerations in Information Gathering</w:t>
+      </w:r>
+    </w:p>
+    <w:p>
+      <w:pPr>
+        <w:pStyle w:val="ListParagraph"/>
+        <w:numPr>
+          <w:ilvl w:val="3"/>
+          <w:numId w:val="1"/>
+        </w:numPr>
+        <w:rPr>
+          <w:rFonts w:cstheme="minorHAnsi"/>
+        </w:rPr>
+      </w:pPr>
+      <w:r>
+        <w:rPr>
+          <w:rFonts w:cstheme="minorHAnsi"/>
+        </w:rPr>
+        <w:t>Demonstration: Gathering Information with AI</w:t>
       </w:r>
     </w:p>
     <w:p>
@@ -3774,25 +4971,437 @@
           <w:sz w:val="22"/>
           <w:szCs w:val="22"/>
         </w:rPr>
-        <w:t>Discussion on how the findings from the literature review inform your course development.</w:t>
-      </w:r>
-    </w:p>
-    <w:p>
-      <w:pPr>
-        <w:pStyle w:val="ListParagraph"/>
+        <w:lastRenderedPageBreak/>
+        <w:t xml:space="preserve">Module 2: </w:t>
+      </w:r>
+      <w:r>
+        <w:rPr>
+          <w:rFonts w:asciiTheme="minorHAnsi" w:hAnsiTheme="minorHAnsi" w:cstheme="minorHAnsi"/>
+          <w:color w:val="auto"/>
+          <w:sz w:val="22"/>
+          <w:szCs w:val="22"/>
+        </w:rPr>
+        <w:t>Machine Learning for Vulnerability Assessment</w:t>
+      </w:r>
+    </w:p>
+    <w:p>
+      <w:pPr>
+        <w:pStyle w:val="Heading3"/>
         <w:numPr>
           <w:ilvl w:val="2"/>
           <w:numId w:val="1"/>
         </w:numPr>
         <w:rPr>
-          <w:rFonts w:cstheme="minorHAnsi"/>
-        </w:rPr>
-      </w:pPr>
-      <w:r>
-        <w:rPr>
-          <w:rFonts w:cstheme="minorHAnsi"/>
-        </w:rPr>
-        <w:t>a</w:t>
+          <w:rFonts w:asciiTheme="minorHAnsi" w:hAnsiTheme="minorHAnsi" w:cstheme="minorHAnsi"/>
+          <w:color w:val="auto"/>
+          <w:sz w:val="22"/>
+          <w:szCs w:val="22"/>
+        </w:rPr>
+      </w:pPr>
+      <w:r>
+        <w:rPr>
+          <w:rFonts w:asciiTheme="minorHAnsi" w:hAnsiTheme="minorHAnsi" w:cstheme="minorHAnsi"/>
+          <w:color w:val="auto"/>
+          <w:sz w:val="22"/>
+          <w:szCs w:val="22"/>
+        </w:rPr>
+        <w:t>Module Overview and Brief Description</w:t>
+      </w:r>
+    </w:p>
+    <w:p>
+      <w:pPr>
+        <w:pStyle w:val="ListParagraph"/>
+        <w:numPr>
+          <w:ilvl w:val="3"/>
+          <w:numId w:val="1"/>
+        </w:numPr>
+        <w:rPr>
+          <w:rFonts w:cstheme="minorHAnsi"/>
+        </w:rPr>
+      </w:pPr>
+      <w:r>
+        <w:rPr>
+          <w:rFonts w:cstheme="minorHAnsi"/>
+        </w:rPr>
+        <w:t xml:space="preserve">Module 2, consisting of "Scanning and Vulnerability Assessment with ML" and "Exploiting and AI-Enhanced Techniques," focuses on utilizing Machine Learning (ML) in the context of vulnerability assessment during penetration testing. This module offers participants an in-depth exploration of </w:t>
+      </w:r>
+      <w:r>
+        <w:rPr>
+          <w:rFonts w:cstheme="minorHAnsi"/>
+        </w:rPr>
+        <w:t>Penetration Testing Phases</w:t>
+      </w:r>
+      <w:r>
+        <w:rPr>
+          <w:rFonts w:cstheme="minorHAnsi"/>
+        </w:rPr>
+        <w:t xml:space="preserve"> 2</w:t>
+      </w:r>
+      <w:r>
+        <w:rPr>
+          <w:rFonts w:cstheme="minorHAnsi"/>
+        </w:rPr>
+        <w:t>,</w:t>
+      </w:r>
+      <w:r>
+        <w:rPr>
+          <w:rFonts w:cstheme="minorHAnsi"/>
+        </w:rPr>
+        <w:t xml:space="preserve"> Scanning and Phase</w:t>
+      </w:r>
+      <w:r>
+        <w:rPr>
+          <w:rFonts w:cstheme="minorHAnsi"/>
+        </w:rPr>
+        <w:t>, and</w:t>
+      </w:r>
+      <w:r>
+        <w:rPr>
+          <w:rFonts w:cstheme="minorHAnsi"/>
+        </w:rPr>
+        <w:t xml:space="preserve"> 3</w:t>
+      </w:r>
+      <w:r>
+        <w:rPr>
+          <w:rFonts w:cstheme="minorHAnsi"/>
+        </w:rPr>
+        <w:t>,</w:t>
+      </w:r>
+      <w:r>
+        <w:rPr>
+          <w:rFonts w:cstheme="minorHAnsi"/>
+        </w:rPr>
+        <w:t xml:space="preserve"> Exploitation</w:t>
+      </w:r>
+      <w:r>
+        <w:rPr>
+          <w:rFonts w:cstheme="minorHAnsi"/>
+        </w:rPr>
+        <w:t xml:space="preserve">. By </w:t>
+      </w:r>
+      <w:r>
+        <w:rPr>
+          <w:rFonts w:cstheme="minorHAnsi"/>
+        </w:rPr>
+        <w:t>highlighting the role of AI and ML in these critical phases</w:t>
+      </w:r>
+      <w:r>
+        <w:rPr>
+          <w:rFonts w:cstheme="minorHAnsi"/>
+        </w:rPr>
+        <w:t>,</w:t>
+      </w:r>
+      <w:r>
+        <w:rPr>
+          <w:rFonts w:cstheme="minorHAnsi"/>
+        </w:rPr>
+        <w:t xml:space="preserve"> </w:t>
+      </w:r>
+      <w:r>
+        <w:rPr>
+          <w:rFonts w:cstheme="minorHAnsi"/>
+        </w:rPr>
+        <w:t>p</w:t>
+      </w:r>
+      <w:r>
+        <w:rPr>
+          <w:rFonts w:cstheme="minorHAnsi"/>
+        </w:rPr>
+        <w:t>articipants will learn about AI-powered vulnerability scanners, data collection and preprocessing techniques, exploit development with ML, and practical vulnerability assessment exercises.</w:t>
+      </w:r>
+    </w:p>
+    <w:p>
+      <w:pPr>
+        <w:pStyle w:val="Heading3"/>
+        <w:numPr>
+          <w:ilvl w:val="2"/>
+          <w:numId w:val="1"/>
+        </w:numPr>
+        <w:rPr>
+          <w:rFonts w:asciiTheme="minorHAnsi" w:hAnsiTheme="minorHAnsi" w:cstheme="minorHAnsi"/>
+          <w:color w:val="auto"/>
+          <w:sz w:val="22"/>
+          <w:szCs w:val="22"/>
+        </w:rPr>
+      </w:pPr>
+      <w:r>
+        <w:rPr>
+          <w:rFonts w:asciiTheme="minorHAnsi" w:hAnsiTheme="minorHAnsi" w:cstheme="minorHAnsi"/>
+          <w:color w:val="auto"/>
+          <w:sz w:val="22"/>
+          <w:szCs w:val="22"/>
+        </w:rPr>
+        <w:t xml:space="preserve">Submodule 2.1: </w:t>
+      </w:r>
+      <w:r>
+        <w:rPr>
+          <w:rFonts w:asciiTheme="minorHAnsi" w:hAnsiTheme="minorHAnsi" w:cstheme="minorHAnsi"/>
+          <w:color w:val="auto"/>
+          <w:sz w:val="22"/>
+          <w:szCs w:val="22"/>
+        </w:rPr>
+        <w:t>Scanning and Vulnerability Assessment with ML</w:t>
+      </w:r>
+    </w:p>
+    <w:p>
+      <w:pPr>
+        <w:pStyle w:val="ListParagraph"/>
+        <w:numPr>
+          <w:ilvl w:val="3"/>
+          <w:numId w:val="1"/>
+        </w:numPr>
+        <w:rPr>
+          <w:rFonts w:cstheme="minorHAnsi"/>
+        </w:rPr>
+      </w:pPr>
+      <w:r>
+        <w:rPr>
+          <w:rFonts w:cstheme="minorHAnsi"/>
+        </w:rPr>
+        <w:t xml:space="preserve">Introduction to Phase </w:t>
+      </w:r>
+      <w:r>
+        <w:rPr>
+          <w:rFonts w:cstheme="minorHAnsi"/>
+        </w:rPr>
+        <w:t>2</w:t>
+      </w:r>
+      <w:r>
+        <w:rPr>
+          <w:rFonts w:cstheme="minorHAnsi"/>
+        </w:rPr>
+        <w:t>: Scanning</w:t>
+      </w:r>
+    </w:p>
+    <w:p>
+      <w:pPr>
+        <w:pStyle w:val="ListParagraph"/>
+        <w:numPr>
+          <w:ilvl w:val="3"/>
+          <w:numId w:val="1"/>
+        </w:numPr>
+        <w:rPr>
+          <w:rFonts w:cstheme="minorHAnsi"/>
+        </w:rPr>
+      </w:pPr>
+      <w:r>
+        <w:rPr>
+          <w:rFonts w:cstheme="minorHAnsi"/>
+        </w:rPr>
+        <w:t>Using Machine Learning for Vulnerability Assessment</w:t>
+      </w:r>
+    </w:p>
+    <w:p>
+      <w:pPr>
+        <w:pStyle w:val="ListParagraph"/>
+        <w:numPr>
+          <w:ilvl w:val="3"/>
+          <w:numId w:val="1"/>
+        </w:numPr>
+        <w:rPr>
+          <w:rFonts w:cstheme="minorHAnsi"/>
+        </w:rPr>
+      </w:pPr>
+      <w:r>
+        <w:rPr>
+          <w:rFonts w:cstheme="minorHAnsi"/>
+        </w:rPr>
+        <w:t>AI-Powered Vulnerability Scanners</w:t>
+      </w:r>
+    </w:p>
+    <w:p>
+      <w:pPr>
+        <w:pStyle w:val="ListParagraph"/>
+        <w:numPr>
+          <w:ilvl w:val="3"/>
+          <w:numId w:val="1"/>
+        </w:numPr>
+        <w:rPr>
+          <w:rFonts w:cstheme="minorHAnsi"/>
+        </w:rPr>
+      </w:pPr>
+      <w:r>
+        <w:rPr>
+          <w:rFonts w:cstheme="minorHAnsi"/>
+        </w:rPr>
+        <w:t>Data Collection and Preprocessing for ML</w:t>
+      </w:r>
+    </w:p>
+    <w:p>
+      <w:pPr>
+        <w:pStyle w:val="ListParagraph"/>
+        <w:numPr>
+          <w:ilvl w:val="4"/>
+          <w:numId w:val="1"/>
+        </w:numPr>
+        <w:rPr>
+          <w:rFonts w:cstheme="minorHAnsi"/>
+        </w:rPr>
+      </w:pPr>
+      <w:r>
+        <w:rPr>
+          <w:rFonts w:cstheme="minorHAnsi"/>
+        </w:rPr>
+        <w:t>NLP</w:t>
+      </w:r>
+    </w:p>
+    <w:p>
+      <w:pPr>
+        <w:pStyle w:val="ListParagraph"/>
+        <w:numPr>
+          <w:ilvl w:val="3"/>
+          <w:numId w:val="1"/>
+        </w:numPr>
+        <w:rPr>
+          <w:rFonts w:cstheme="minorHAnsi"/>
+        </w:rPr>
+      </w:pPr>
+      <w:r>
+        <w:rPr>
+          <w:rFonts w:cstheme="minorHAnsi"/>
+        </w:rPr>
+        <w:t>Practical Exercise: Vulnerability Assessment with ML</w:t>
+      </w:r>
+    </w:p>
+    <w:p>
+      <w:pPr>
+        <w:pStyle w:val="Heading3"/>
+        <w:numPr>
+          <w:ilvl w:val="2"/>
+          <w:numId w:val="1"/>
+        </w:numPr>
+        <w:rPr>
+          <w:rFonts w:asciiTheme="minorHAnsi" w:hAnsiTheme="minorHAnsi" w:cstheme="minorHAnsi"/>
+          <w:color w:val="auto"/>
+          <w:sz w:val="22"/>
+          <w:szCs w:val="22"/>
+        </w:rPr>
+      </w:pPr>
+      <w:r>
+        <w:rPr>
+          <w:rFonts w:asciiTheme="minorHAnsi" w:hAnsiTheme="minorHAnsi" w:cstheme="minorHAnsi"/>
+          <w:color w:val="auto"/>
+          <w:sz w:val="22"/>
+          <w:szCs w:val="22"/>
+        </w:rPr>
+        <w:t xml:space="preserve">Submodule 2.2: </w:t>
+      </w:r>
+      <w:r>
+        <w:rPr>
+          <w:rFonts w:asciiTheme="minorHAnsi" w:hAnsiTheme="minorHAnsi" w:cstheme="minorHAnsi"/>
+          <w:color w:val="auto"/>
+          <w:sz w:val="22"/>
+          <w:szCs w:val="22"/>
+        </w:rPr>
+        <w:t>Exploiting and AI-Enhanced Techniques</w:t>
+      </w:r>
+    </w:p>
+    <w:p>
+      <w:pPr>
+        <w:pStyle w:val="ListParagraph"/>
+        <w:numPr>
+          <w:ilvl w:val="3"/>
+          <w:numId w:val="1"/>
+        </w:numPr>
+        <w:rPr>
+          <w:rFonts w:cstheme="minorHAnsi"/>
+        </w:rPr>
+      </w:pPr>
+      <w:r>
+        <w:rPr>
+          <w:rFonts w:cstheme="minorHAnsi"/>
+        </w:rPr>
+        <w:t xml:space="preserve">Introduction to Phase </w:t>
+      </w:r>
+      <w:r>
+        <w:rPr>
+          <w:rFonts w:cstheme="minorHAnsi"/>
+        </w:rPr>
+        <w:t>3</w:t>
+      </w:r>
+      <w:r>
+        <w:rPr>
+          <w:rFonts w:cstheme="minorHAnsi"/>
+        </w:rPr>
+        <w:t xml:space="preserve">: </w:t>
+      </w:r>
+      <w:r>
+        <w:rPr>
+          <w:rFonts w:cstheme="minorHAnsi"/>
+        </w:rPr>
+        <w:t>Exploitation</w:t>
+      </w:r>
+    </w:p>
+    <w:p>
+      <w:pPr>
+        <w:pStyle w:val="ListParagraph"/>
+        <w:numPr>
+          <w:ilvl w:val="3"/>
+          <w:numId w:val="1"/>
+        </w:numPr>
+        <w:rPr>
+          <w:rFonts w:cstheme="minorHAnsi"/>
+        </w:rPr>
+      </w:pPr>
+      <w:r>
+        <w:rPr>
+          <w:rFonts w:cstheme="minorHAnsi"/>
+        </w:rPr>
+        <w:t>AI-Driven Exploitation Tools and Frameworks</w:t>
+      </w:r>
+    </w:p>
+    <w:p>
+      <w:pPr>
+        <w:pStyle w:val="ListParagraph"/>
+        <w:numPr>
+          <w:ilvl w:val="3"/>
+          <w:numId w:val="1"/>
+        </w:numPr>
+        <w:rPr>
+          <w:rFonts w:cstheme="minorHAnsi"/>
+        </w:rPr>
+      </w:pPr>
+      <w:r>
+        <w:rPr>
+          <w:rFonts w:cstheme="minorHAnsi"/>
+        </w:rPr>
+        <w:t>Machine Learning for Exploit Development</w:t>
+      </w:r>
+    </w:p>
+    <w:p>
+      <w:pPr>
+        <w:pStyle w:val="ListParagraph"/>
+        <w:numPr>
+          <w:ilvl w:val="3"/>
+          <w:numId w:val="1"/>
+        </w:numPr>
+        <w:rPr>
+          <w:rFonts w:cstheme="minorHAnsi"/>
+        </w:rPr>
+      </w:pPr>
+      <w:r>
+        <w:rPr>
+          <w:rFonts w:cstheme="minorHAnsi"/>
+        </w:rPr>
+        <w:t>Real-World Examples of AI-Enhanced Exploits</w:t>
+      </w:r>
+    </w:p>
+    <w:p>
+      <w:pPr>
+        <w:pStyle w:val="ListParagraph"/>
+        <w:numPr>
+          <w:ilvl w:val="3"/>
+          <w:numId w:val="1"/>
+        </w:numPr>
+        <w:rPr>
+          <w:rFonts w:cstheme="minorHAnsi"/>
+        </w:rPr>
+      </w:pPr>
+      <w:r>
+        <w:rPr>
+          <w:rFonts w:cstheme="minorHAnsi"/>
+        </w:rPr>
+        <w:t>Demonstration: AI-Powered Exploitation</w:t>
       </w:r>
     </w:p>
     <w:p>
@@ -3816,88 +5425,85 @@
           <w:sz w:val="22"/>
           <w:szCs w:val="22"/>
         </w:rPr>
-        <w:t>Preliminary Ideas for Course Content based on the Literature Review</w:t>
-      </w:r>
-    </w:p>
-    <w:p>
-      <w:pPr>
-        <w:pStyle w:val="ListParagraph"/>
+        <w:t xml:space="preserve">Module 3: </w:t>
+      </w:r>
+      <w:r>
+        <w:rPr>
+          <w:rFonts w:asciiTheme="minorHAnsi" w:hAnsiTheme="minorHAnsi" w:cstheme="minorHAnsi"/>
+          <w:color w:val="auto"/>
+          <w:sz w:val="22"/>
+          <w:szCs w:val="22"/>
+        </w:rPr>
+        <w:t>Post-Exploitation</w:t>
+      </w:r>
+      <w:r>
+        <w:rPr>
+          <w:rFonts w:asciiTheme="minorHAnsi" w:hAnsiTheme="minorHAnsi" w:cstheme="minorHAnsi"/>
+          <w:color w:val="auto"/>
+          <w:sz w:val="22"/>
+          <w:szCs w:val="22"/>
+        </w:rPr>
+        <w:t xml:space="preserve"> AI and ML Techniques</w:t>
+      </w:r>
+    </w:p>
+    <w:p>
+      <w:pPr>
+        <w:pStyle w:val="Heading3"/>
         <w:numPr>
           <w:ilvl w:val="2"/>
           <w:numId w:val="1"/>
         </w:numPr>
         <w:rPr>
-          <w:rFonts w:cstheme="minorHAnsi"/>
-        </w:rPr>
-      </w:pPr>
-      <w:r>
-        <w:rPr>
-          <w:rFonts w:cstheme="minorHAnsi"/>
-        </w:rPr>
-        <w:t>a</w:t>
-      </w:r>
-    </w:p>
-    <w:p>
-      <w:pPr>
-        <w:pStyle w:val="Heading1"/>
-        <w:numPr>
-          <w:ilvl w:val="0"/>
-          <w:numId w:val="1"/>
-        </w:numPr>
-        <w:rPr>
-          <w:rFonts w:asciiTheme="minorHAnsi" w:hAnsiTheme="minorHAnsi" w:cstheme="minorHAnsi"/>
-          <w:color w:val="auto"/>
-          <w:sz w:val="22"/>
-          <w:szCs w:val="22"/>
-        </w:rPr>
-      </w:pPr>
-      <w:r>
-        <w:rPr>
-          <w:rFonts w:asciiTheme="minorHAnsi" w:hAnsiTheme="minorHAnsi" w:cstheme="minorHAnsi"/>
-          <w:color w:val="auto"/>
-          <w:sz w:val="22"/>
-          <w:szCs w:val="22"/>
-        </w:rPr>
-        <w:t>Table of Contents for the Course</w:t>
-      </w:r>
-    </w:p>
-    <w:p>
-      <w:pPr>
-        <w:pStyle w:val="Heading2"/>
-        <w:numPr>
-          <w:ilvl w:val="1"/>
-          <w:numId w:val="1"/>
-        </w:numPr>
-        <w:rPr>
-          <w:rFonts w:asciiTheme="minorHAnsi" w:hAnsiTheme="minorHAnsi" w:cstheme="minorHAnsi"/>
-          <w:color w:val="auto"/>
-          <w:sz w:val="22"/>
-          <w:szCs w:val="22"/>
-        </w:rPr>
-      </w:pPr>
-      <w:r>
-        <w:rPr>
-          <w:rFonts w:asciiTheme="minorHAnsi" w:hAnsiTheme="minorHAnsi" w:cstheme="minorHAnsi"/>
-          <w:color w:val="auto"/>
-          <w:sz w:val="22"/>
-          <w:szCs w:val="22"/>
-        </w:rPr>
-        <w:t>Module 1:</w:t>
-      </w:r>
-      <w:r>
-        <w:rPr>
-          <w:color w:val="auto"/>
-        </w:rPr>
-        <w:t xml:space="preserve"> </w:t>
-      </w:r>
-      <w:r>
-        <w:rPr>
-          <w:rFonts w:asciiTheme="minorHAnsi" w:hAnsiTheme="minorHAnsi" w:cstheme="minorHAnsi"/>
-          <w:color w:val="auto"/>
-          <w:sz w:val="22"/>
-          <w:szCs w:val="22"/>
-        </w:rPr>
-        <w:t>Introduction to AI and ML in Penetration Testing</w:t>
+          <w:rFonts w:asciiTheme="minorHAnsi" w:hAnsiTheme="minorHAnsi" w:cstheme="minorHAnsi"/>
+          <w:color w:val="auto"/>
+          <w:sz w:val="22"/>
+          <w:szCs w:val="22"/>
+        </w:rPr>
+      </w:pPr>
+      <w:r>
+        <w:rPr>
+          <w:rFonts w:asciiTheme="minorHAnsi" w:hAnsiTheme="minorHAnsi" w:cstheme="minorHAnsi"/>
+          <w:color w:val="auto"/>
+          <w:sz w:val="22"/>
+          <w:szCs w:val="22"/>
+        </w:rPr>
+        <w:t>Module Overview and Brief Description</w:t>
+      </w:r>
+    </w:p>
+    <w:p>
+      <w:pPr>
+        <w:pStyle w:val="ListParagraph"/>
+        <w:numPr>
+          <w:ilvl w:val="3"/>
+          <w:numId w:val="1"/>
+        </w:numPr>
+        <w:rPr>
+          <w:rFonts w:cstheme="minorHAnsi"/>
+        </w:rPr>
+      </w:pPr>
+      <w:r>
+        <w:rPr>
+          <w:rFonts w:cstheme="minorHAnsi"/>
+        </w:rPr>
+        <w:t>Module 3, "Post-Exploitation AI and ML Techniques," delves into the advanced phases of penetration testing</w:t>
+      </w:r>
+      <w:r>
+        <w:rPr>
+          <w:rFonts w:cstheme="minorHAnsi"/>
+        </w:rPr>
+        <w:t xml:space="preserve">, </w:t>
+      </w:r>
+      <w:r>
+        <w:rPr>
+          <w:rFonts w:cstheme="minorHAnsi"/>
+        </w:rPr>
+        <w:t>Maintaining Connection, Covering Tracks, and Reporting</w:t>
+      </w:r>
+      <w:r>
+        <w:rPr>
+          <w:rFonts w:cstheme="minorHAnsi"/>
+        </w:rPr>
+        <w:t>. By highlighting the role of AI and ML in these critical post-exploitation phases, participants will gain insights into enhancing evasion techniques, streamlining reporting and documentation through AI-generated reports, and applying advanced AI-enhanced post-exploitation and privilege escalation strategies. This module equips participants with advanced skills and insights into the transformative power of AI and ML in post-exploitation scenarios, enhancing their ability to navigate and assess cybersecurity landscapes effectively.</w:t>
       </w:r>
     </w:p>
     <w:p>
@@ -3921,37 +5527,88 @@
           <w:sz w:val="22"/>
           <w:szCs w:val="22"/>
         </w:rPr>
-        <w:t>Module Overview and Brief Description</w:t>
-      </w:r>
-    </w:p>
-    <w:p>
-      <w:pPr>
-        <w:pStyle w:val="ListParagraph"/>
-        <w:numPr>
-          <w:ilvl w:val="3"/>
-          <w:numId w:val="1"/>
-        </w:numPr>
-        <w:rPr>
-          <w:rFonts w:cstheme="minorHAnsi"/>
-        </w:rPr>
-      </w:pPr>
-      <w:r>
-        <w:rPr>
-          <w:rFonts w:cstheme="minorHAnsi"/>
-        </w:rPr>
-        <w:t>Module 1, comprised of "Introduction to AI and ML in Penetration Testing" and "Gathering Information and Reconnaissance with AI," serves as the foundation for the course. It offers participants an in-depth introduction to the role of Artificial Intelligence (AI) and Machine Learning (ML) in the field of penetration testing.</w:t>
-      </w:r>
-      <w:r>
-        <w:rPr>
-          <w:rFonts w:cstheme="minorHAnsi"/>
-        </w:rPr>
-        <w:t xml:space="preserve"> This module introduces the first step of the Penetration Testing process, Gathering Information.</w:t>
-      </w:r>
-      <w:r>
-        <w:rPr>
-          <w:rFonts w:cstheme="minorHAnsi"/>
-        </w:rPr>
-        <w:t xml:space="preserve"> Through these submodules, participants will gain a comprehensive understanding of key concepts, ethical considerations, and the terminology essential for the course.</w:t>
+        <w:t xml:space="preserve">Submodule 3.1: </w:t>
+      </w:r>
+      <w:r>
+        <w:rPr>
+          <w:rFonts w:asciiTheme="minorHAnsi" w:hAnsiTheme="minorHAnsi" w:cstheme="minorHAnsi"/>
+          <w:color w:val="auto"/>
+          <w:sz w:val="22"/>
+          <w:szCs w:val="22"/>
+        </w:rPr>
+        <w:t>Maintaining Connection, Covering Tracks, and Reporting</w:t>
+      </w:r>
+    </w:p>
+    <w:p>
+      <w:pPr>
+        <w:pStyle w:val="ListParagraph"/>
+        <w:numPr>
+          <w:ilvl w:val="3"/>
+          <w:numId w:val="1"/>
+        </w:numPr>
+        <w:rPr>
+          <w:rFonts w:cstheme="minorHAnsi"/>
+        </w:rPr>
+      </w:pPr>
+      <w:r>
+        <w:rPr>
+          <w:rFonts w:cstheme="minorHAnsi"/>
+        </w:rPr>
+        <w:t>Overview of Maintaining Connection and Covering Tracks</w:t>
+      </w:r>
+    </w:p>
+    <w:p>
+      <w:pPr>
+        <w:pStyle w:val="ListParagraph"/>
+        <w:numPr>
+          <w:ilvl w:val="3"/>
+          <w:numId w:val="1"/>
+        </w:numPr>
+        <w:rPr>
+          <w:rFonts w:cstheme="minorHAnsi"/>
+        </w:rPr>
+      </w:pPr>
+      <w:r>
+        <w:rPr>
+          <w:rFonts w:cstheme="minorHAnsi"/>
+        </w:rPr>
+        <w:t>Role of AI and ML in Evasion and Stealth Techniques</w:t>
+      </w:r>
+    </w:p>
+    <w:p>
+      <w:pPr>
+        <w:pStyle w:val="ListParagraph"/>
+        <w:numPr>
+          <w:ilvl w:val="3"/>
+          <w:numId w:val="1"/>
+        </w:numPr>
+        <w:rPr>
+          <w:rFonts w:cstheme="minorHAnsi"/>
+        </w:rPr>
+      </w:pPr>
+      <w:r>
+        <w:rPr>
+          <w:rFonts w:cstheme="minorHAnsi"/>
+        </w:rPr>
+        <w:t>Reporting and Documentation with AI-Generated Reports</w:t>
+      </w:r>
+    </w:p>
+    <w:p>
+      <w:pPr>
+        <w:pStyle w:val="ListParagraph"/>
+        <w:numPr>
+          <w:ilvl w:val="3"/>
+          <w:numId w:val="1"/>
+        </w:numPr>
+        <w:rPr>
+          <w:rFonts w:cstheme="minorHAnsi"/>
+        </w:rPr>
+      </w:pPr>
+      <w:r>
+        <w:rPr>
+          <w:rFonts w:cstheme="minorHAnsi"/>
+        </w:rPr>
+        <w:t xml:space="preserve">Practical Exercise: Maintaining Connection and Covering Tracks with AI </w:t>
       </w:r>
     </w:p>
     <w:p>
@@ -3975,1070 +5632,7 @@
           <w:sz w:val="22"/>
           <w:szCs w:val="22"/>
         </w:rPr>
-        <w:t xml:space="preserve">Submodule 1.1: </w:t>
-      </w:r>
-      <w:r>
-        <w:rPr>
-          <w:rFonts w:asciiTheme="minorHAnsi" w:hAnsiTheme="minorHAnsi" w:cstheme="minorHAnsi"/>
-          <w:color w:val="auto"/>
-          <w:sz w:val="22"/>
-          <w:szCs w:val="22"/>
-        </w:rPr>
-        <w:t>Introduction to AI and ML in Penetration Testing</w:t>
-      </w:r>
-    </w:p>
-    <w:p>
-      <w:pPr>
-        <w:pStyle w:val="ListParagraph"/>
-        <w:numPr>
-          <w:ilvl w:val="3"/>
-          <w:numId w:val="1"/>
-        </w:numPr>
-        <w:rPr>
-          <w:rFonts w:cstheme="minorHAnsi"/>
-        </w:rPr>
-      </w:pPr>
-      <w:r>
-        <w:rPr>
-          <w:rFonts w:cstheme="minorHAnsi"/>
-        </w:rPr>
-        <w:t>Overview of the Course</w:t>
-      </w:r>
-    </w:p>
-    <w:p>
-      <w:pPr>
-        <w:pStyle w:val="ListParagraph"/>
-        <w:numPr>
-          <w:ilvl w:val="3"/>
-          <w:numId w:val="1"/>
-        </w:numPr>
-        <w:rPr>
-          <w:rFonts w:cstheme="minorHAnsi"/>
-        </w:rPr>
-      </w:pPr>
-      <w:r>
-        <w:rPr>
-          <w:rFonts w:cstheme="minorHAnsi"/>
-        </w:rPr>
-        <w:t>Overview of Penetration Testing</w:t>
-      </w:r>
-    </w:p>
-    <w:p>
-      <w:pPr>
-        <w:pStyle w:val="ListParagraph"/>
-        <w:numPr>
-          <w:ilvl w:val="4"/>
-          <w:numId w:val="1"/>
-        </w:numPr>
-        <w:rPr>
-          <w:rFonts w:cstheme="minorHAnsi"/>
-        </w:rPr>
-      </w:pPr>
-      <w:r>
-        <w:rPr>
-          <w:rFonts w:cstheme="minorHAnsi"/>
-        </w:rPr>
-        <w:t>Pentest steps/phases</w:t>
-      </w:r>
-    </w:p>
-    <w:p>
-      <w:pPr>
-        <w:pStyle w:val="ListParagraph"/>
-        <w:numPr>
-          <w:ilvl w:val="3"/>
-          <w:numId w:val="1"/>
-        </w:numPr>
-        <w:rPr>
-          <w:rFonts w:cstheme="minorHAnsi"/>
-        </w:rPr>
-      </w:pPr>
-      <w:r>
-        <w:rPr>
-          <w:rFonts w:cstheme="minorHAnsi"/>
-        </w:rPr>
-        <w:t>Overview of AI</w:t>
-      </w:r>
-    </w:p>
-    <w:p>
-      <w:pPr>
-        <w:pStyle w:val="ListParagraph"/>
-        <w:numPr>
-          <w:ilvl w:val="3"/>
-          <w:numId w:val="1"/>
-        </w:numPr>
-        <w:rPr>
-          <w:rFonts w:cstheme="minorHAnsi"/>
-        </w:rPr>
-      </w:pPr>
-      <w:r>
-        <w:rPr>
-          <w:rFonts w:cstheme="minorHAnsi"/>
-        </w:rPr>
-        <w:t>Overview of Machine Learning</w:t>
-      </w:r>
-    </w:p>
-    <w:p>
-      <w:pPr>
-        <w:pStyle w:val="ListParagraph"/>
-        <w:numPr>
-          <w:ilvl w:val="4"/>
-          <w:numId w:val="1"/>
-        </w:numPr>
-        <w:rPr>
-          <w:rFonts w:cstheme="minorHAnsi"/>
-        </w:rPr>
-      </w:pPr>
-      <w:r>
-        <w:rPr>
-          <w:rFonts w:cstheme="minorHAnsi"/>
-        </w:rPr>
-        <w:t>Deep Learning</w:t>
-      </w:r>
-    </w:p>
-    <w:p>
-      <w:pPr>
-        <w:pStyle w:val="ListParagraph"/>
-        <w:numPr>
-          <w:ilvl w:val="3"/>
-          <w:numId w:val="1"/>
-        </w:numPr>
-        <w:rPr>
-          <w:rFonts w:cstheme="minorHAnsi"/>
-        </w:rPr>
-      </w:pPr>
-      <w:r>
-        <w:rPr>
-          <w:rFonts w:cstheme="minorHAnsi"/>
-        </w:rPr>
-        <w:t>Examine Ethical Considerations</w:t>
-      </w:r>
-    </w:p>
-    <w:p>
-      <w:pPr>
-        <w:pStyle w:val="ListParagraph"/>
-        <w:numPr>
-          <w:ilvl w:val="4"/>
-          <w:numId w:val="1"/>
-        </w:numPr>
-        <w:rPr>
-          <w:rFonts w:cstheme="minorHAnsi"/>
-        </w:rPr>
-      </w:pPr>
-      <w:r>
-        <w:rPr>
-          <w:rFonts w:cstheme="minorHAnsi"/>
-        </w:rPr>
-        <w:t>Discuss Ethical challenges</w:t>
-      </w:r>
-    </w:p>
-    <w:p>
-      <w:pPr>
-        <w:pStyle w:val="ListParagraph"/>
-        <w:numPr>
-          <w:ilvl w:val="4"/>
-          <w:numId w:val="1"/>
-        </w:numPr>
-        <w:rPr>
-          <w:rFonts w:cstheme="minorHAnsi"/>
-        </w:rPr>
-      </w:pPr>
-      <w:r>
-        <w:rPr>
-          <w:rFonts w:cstheme="minorHAnsi"/>
-        </w:rPr>
-        <w:t>Responsible/ lawful use of AI for security assessments</w:t>
-      </w:r>
-    </w:p>
-    <w:p>
-      <w:pPr>
-        <w:pStyle w:val="ListParagraph"/>
-        <w:numPr>
-          <w:ilvl w:val="3"/>
-          <w:numId w:val="1"/>
-        </w:numPr>
-        <w:rPr>
-          <w:rFonts w:cstheme="minorHAnsi"/>
-        </w:rPr>
-      </w:pPr>
-      <w:r>
-        <w:rPr>
-          <w:rFonts w:cstheme="minorHAnsi"/>
-        </w:rPr>
-        <w:t>Key concepts and terminology</w:t>
-      </w:r>
-    </w:p>
-    <w:p>
-      <w:pPr>
-        <w:pStyle w:val="ListParagraph"/>
-        <w:numPr>
-          <w:ilvl w:val="4"/>
-          <w:numId w:val="1"/>
-        </w:numPr>
-        <w:rPr>
-          <w:rFonts w:cstheme="minorHAnsi"/>
-        </w:rPr>
-      </w:pPr>
-      <w:r>
-        <w:rPr>
-          <w:rFonts w:cstheme="minorHAnsi"/>
-        </w:rPr>
-        <w:t>threats, vulnerability, exploits, AI, penetration testing, Machine Learning …</w:t>
-      </w:r>
-    </w:p>
-    <w:p>
-      <w:pPr>
-        <w:pStyle w:val="Heading3"/>
-        <w:numPr>
-          <w:ilvl w:val="2"/>
-          <w:numId w:val="1"/>
-        </w:numPr>
-        <w:rPr>
-          <w:rFonts w:asciiTheme="minorHAnsi" w:hAnsiTheme="minorHAnsi" w:cstheme="minorHAnsi"/>
-          <w:color w:val="auto"/>
-          <w:sz w:val="22"/>
-          <w:szCs w:val="22"/>
-        </w:rPr>
-      </w:pPr>
-      <w:r>
-        <w:rPr>
-          <w:rFonts w:asciiTheme="minorHAnsi" w:hAnsiTheme="minorHAnsi" w:cstheme="minorHAnsi"/>
-          <w:color w:val="auto"/>
-          <w:sz w:val="22"/>
-          <w:szCs w:val="22"/>
-        </w:rPr>
-        <w:t xml:space="preserve">Submodule 1.2: </w:t>
-      </w:r>
-      <w:r>
-        <w:rPr>
-          <w:rFonts w:asciiTheme="minorHAnsi" w:hAnsiTheme="minorHAnsi" w:cstheme="minorHAnsi"/>
-          <w:color w:val="auto"/>
-          <w:sz w:val="22"/>
-          <w:szCs w:val="22"/>
-        </w:rPr>
-        <w:t>Gathering Information and Reconnaissance with AI</w:t>
-      </w:r>
-    </w:p>
-    <w:p>
-      <w:pPr>
-        <w:pStyle w:val="ListParagraph"/>
-        <w:numPr>
-          <w:ilvl w:val="3"/>
-          <w:numId w:val="1"/>
-        </w:numPr>
-        <w:rPr>
-          <w:rFonts w:cstheme="minorHAnsi"/>
-        </w:rPr>
-      </w:pPr>
-      <w:r>
-        <w:rPr>
-          <w:rFonts w:cstheme="minorHAnsi"/>
-        </w:rPr>
-        <w:t>Introduction to Phase</w:t>
-      </w:r>
-      <w:r>
-        <w:rPr>
-          <w:rFonts w:cstheme="minorHAnsi"/>
-        </w:rPr>
-        <w:t xml:space="preserve"> 1:</w:t>
-      </w:r>
-      <w:r>
-        <w:rPr>
-          <w:rFonts w:cstheme="minorHAnsi"/>
-        </w:rPr>
-        <w:t xml:space="preserve"> Gathering Information </w:t>
-      </w:r>
-    </w:p>
-    <w:p>
-      <w:pPr>
-        <w:pStyle w:val="ListParagraph"/>
-        <w:numPr>
-          <w:ilvl w:val="3"/>
-          <w:numId w:val="1"/>
-        </w:numPr>
-        <w:rPr>
-          <w:rFonts w:cstheme="minorHAnsi"/>
-        </w:rPr>
-      </w:pPr>
-      <w:r>
-        <w:rPr>
-          <w:rFonts w:cstheme="minorHAnsi"/>
-        </w:rPr>
-        <w:t>Use of AI-Driven Tools for Information Gathering</w:t>
-      </w:r>
-    </w:p>
-    <w:p>
-      <w:pPr>
-        <w:pStyle w:val="ListParagraph"/>
-        <w:numPr>
-          <w:ilvl w:val="4"/>
-          <w:numId w:val="1"/>
-        </w:numPr>
-        <w:rPr>
-          <w:rFonts w:cstheme="minorHAnsi"/>
-        </w:rPr>
-      </w:pPr>
-      <w:r>
-        <w:rPr>
-          <w:rFonts w:cstheme="minorHAnsi"/>
-        </w:rPr>
-        <w:t xml:space="preserve">Shodan and Censys </w:t>
-      </w:r>
-      <w:r>
-        <w:rPr>
-          <w:rFonts w:cstheme="minorHAnsi"/>
-        </w:rPr>
-        <w:t>(“</w:t>
-      </w:r>
-      <w:r>
-        <w:rPr>
-          <w:rFonts w:cstheme="minorHAnsi"/>
-        </w:rPr>
-        <w:t>Asset Discovery</w:t>
-      </w:r>
-      <w:r>
-        <w:rPr>
-          <w:rFonts w:cstheme="minorHAnsi"/>
-        </w:rPr>
-        <w:t>”)</w:t>
-      </w:r>
-    </w:p>
-    <w:p>
-      <w:pPr>
-        <w:pStyle w:val="ListParagraph"/>
-        <w:numPr>
-          <w:ilvl w:val="3"/>
-          <w:numId w:val="1"/>
-        </w:numPr>
-        <w:rPr>
-          <w:rFonts w:cstheme="minorHAnsi"/>
-        </w:rPr>
-      </w:pPr>
-      <w:r>
-        <w:rPr>
-          <w:rFonts w:cstheme="minorHAnsi"/>
-        </w:rPr>
         <w:lastRenderedPageBreak/>
-        <w:t>Machine Learning in Data Collection and Analysis</w:t>
-      </w:r>
-    </w:p>
-    <w:p>
-      <w:pPr>
-        <w:pStyle w:val="ListParagraph"/>
-        <w:numPr>
-          <w:ilvl w:val="3"/>
-          <w:numId w:val="1"/>
-        </w:numPr>
-        <w:rPr>
-          <w:rFonts w:cstheme="minorHAnsi"/>
-        </w:rPr>
-      </w:pPr>
-      <w:r>
-        <w:rPr>
-          <w:rFonts w:cstheme="minorHAnsi"/>
-        </w:rPr>
-        <w:t>Ethical Considerations in Information Gathering</w:t>
-      </w:r>
-    </w:p>
-    <w:p>
-      <w:pPr>
-        <w:pStyle w:val="ListParagraph"/>
-        <w:numPr>
-          <w:ilvl w:val="3"/>
-          <w:numId w:val="1"/>
-        </w:numPr>
-        <w:rPr>
-          <w:rFonts w:cstheme="minorHAnsi"/>
-        </w:rPr>
-      </w:pPr>
-      <w:r>
-        <w:rPr>
-          <w:rFonts w:cstheme="minorHAnsi"/>
-        </w:rPr>
-        <w:t>Demonstration: Gathering Information with AI</w:t>
-      </w:r>
-    </w:p>
-    <w:p>
-      <w:pPr>
-        <w:pStyle w:val="Heading2"/>
-        <w:numPr>
-          <w:ilvl w:val="1"/>
-          <w:numId w:val="1"/>
-        </w:numPr>
-        <w:rPr>
-          <w:rFonts w:asciiTheme="minorHAnsi" w:hAnsiTheme="minorHAnsi" w:cstheme="minorHAnsi"/>
-          <w:color w:val="auto"/>
-          <w:sz w:val="22"/>
-          <w:szCs w:val="22"/>
-        </w:rPr>
-      </w:pPr>
-      <w:r>
-        <w:rPr>
-          <w:rFonts w:asciiTheme="minorHAnsi" w:hAnsiTheme="minorHAnsi" w:cstheme="minorHAnsi"/>
-          <w:color w:val="auto"/>
-          <w:sz w:val="22"/>
-          <w:szCs w:val="22"/>
-        </w:rPr>
-        <w:t xml:space="preserve">Module 2: </w:t>
-      </w:r>
-      <w:r>
-        <w:rPr>
-          <w:rFonts w:asciiTheme="minorHAnsi" w:hAnsiTheme="minorHAnsi" w:cstheme="minorHAnsi"/>
-          <w:color w:val="auto"/>
-          <w:sz w:val="22"/>
-          <w:szCs w:val="22"/>
-        </w:rPr>
-        <w:t>Machine Learning for Vulnerability Assessment</w:t>
-      </w:r>
-    </w:p>
-    <w:p>
-      <w:pPr>
-        <w:pStyle w:val="Heading3"/>
-        <w:numPr>
-          <w:ilvl w:val="2"/>
-          <w:numId w:val="1"/>
-        </w:numPr>
-        <w:rPr>
-          <w:rFonts w:asciiTheme="minorHAnsi" w:hAnsiTheme="minorHAnsi" w:cstheme="minorHAnsi"/>
-          <w:color w:val="auto"/>
-          <w:sz w:val="22"/>
-          <w:szCs w:val="22"/>
-        </w:rPr>
-      </w:pPr>
-      <w:r>
-        <w:rPr>
-          <w:rFonts w:asciiTheme="minorHAnsi" w:hAnsiTheme="minorHAnsi" w:cstheme="minorHAnsi"/>
-          <w:color w:val="auto"/>
-          <w:sz w:val="22"/>
-          <w:szCs w:val="22"/>
-        </w:rPr>
-        <w:t>Module Overview and Brief Description</w:t>
-      </w:r>
-    </w:p>
-    <w:p>
-      <w:pPr>
-        <w:pStyle w:val="ListParagraph"/>
-        <w:numPr>
-          <w:ilvl w:val="3"/>
-          <w:numId w:val="1"/>
-        </w:numPr>
-        <w:rPr>
-          <w:rFonts w:cstheme="minorHAnsi"/>
-        </w:rPr>
-      </w:pPr>
-      <w:r>
-        <w:rPr>
-          <w:rFonts w:cstheme="minorHAnsi"/>
-        </w:rPr>
-        <w:t xml:space="preserve">Module 2, consisting of "Scanning and Vulnerability Assessment with ML" and "Exploiting and AI-Enhanced Techniques," focuses on utilizing Machine Learning (ML) in the context of vulnerability assessment during penetration testing. This module offers participants an in-depth exploration of </w:t>
-      </w:r>
-      <w:r>
-        <w:rPr>
-          <w:rFonts w:cstheme="minorHAnsi"/>
-        </w:rPr>
-        <w:t>Penetration Testing Phases</w:t>
-      </w:r>
-      <w:r>
-        <w:rPr>
-          <w:rFonts w:cstheme="minorHAnsi"/>
-        </w:rPr>
-        <w:t xml:space="preserve"> 2</w:t>
-      </w:r>
-      <w:r>
-        <w:rPr>
-          <w:rFonts w:cstheme="minorHAnsi"/>
-        </w:rPr>
-        <w:t>,</w:t>
-      </w:r>
-      <w:r>
-        <w:rPr>
-          <w:rFonts w:cstheme="minorHAnsi"/>
-        </w:rPr>
-        <w:t xml:space="preserve"> Scanning and Phase</w:t>
-      </w:r>
-      <w:r>
-        <w:rPr>
-          <w:rFonts w:cstheme="minorHAnsi"/>
-        </w:rPr>
-        <w:t>, and</w:t>
-      </w:r>
-      <w:r>
-        <w:rPr>
-          <w:rFonts w:cstheme="minorHAnsi"/>
-        </w:rPr>
-        <w:t xml:space="preserve"> 3</w:t>
-      </w:r>
-      <w:r>
-        <w:rPr>
-          <w:rFonts w:cstheme="minorHAnsi"/>
-        </w:rPr>
-        <w:t>,</w:t>
-      </w:r>
-      <w:r>
-        <w:rPr>
-          <w:rFonts w:cstheme="minorHAnsi"/>
-        </w:rPr>
-        <w:t xml:space="preserve"> Exploitation</w:t>
-      </w:r>
-      <w:r>
-        <w:rPr>
-          <w:rFonts w:cstheme="minorHAnsi"/>
-        </w:rPr>
-        <w:t xml:space="preserve">. By </w:t>
-      </w:r>
-      <w:r>
-        <w:rPr>
-          <w:rFonts w:cstheme="minorHAnsi"/>
-        </w:rPr>
-        <w:t>highlighting the role of AI and ML in these critical phases</w:t>
-      </w:r>
-      <w:r>
-        <w:rPr>
-          <w:rFonts w:cstheme="minorHAnsi"/>
-        </w:rPr>
-        <w:t>,</w:t>
-      </w:r>
-      <w:r>
-        <w:rPr>
-          <w:rFonts w:cstheme="minorHAnsi"/>
-        </w:rPr>
-        <w:t xml:space="preserve"> </w:t>
-      </w:r>
-      <w:r>
-        <w:rPr>
-          <w:rFonts w:cstheme="minorHAnsi"/>
-        </w:rPr>
-        <w:t>p</w:t>
-      </w:r>
-      <w:r>
-        <w:rPr>
-          <w:rFonts w:cstheme="minorHAnsi"/>
-        </w:rPr>
-        <w:t>articipants will learn about AI-powered vulnerability scanners, data collection and preprocessing techniques, exploit development with ML, and practical vulnerability assessment exercises.</w:t>
-      </w:r>
-    </w:p>
-    <w:p>
-      <w:pPr>
-        <w:pStyle w:val="Heading3"/>
-        <w:numPr>
-          <w:ilvl w:val="2"/>
-          <w:numId w:val="1"/>
-        </w:numPr>
-        <w:rPr>
-          <w:rFonts w:asciiTheme="minorHAnsi" w:hAnsiTheme="minorHAnsi" w:cstheme="minorHAnsi"/>
-          <w:color w:val="auto"/>
-          <w:sz w:val="22"/>
-          <w:szCs w:val="22"/>
-        </w:rPr>
-      </w:pPr>
-      <w:r>
-        <w:rPr>
-          <w:rFonts w:asciiTheme="minorHAnsi" w:hAnsiTheme="minorHAnsi" w:cstheme="minorHAnsi"/>
-          <w:color w:val="auto"/>
-          <w:sz w:val="22"/>
-          <w:szCs w:val="22"/>
-        </w:rPr>
-        <w:t xml:space="preserve">Submodule 2.1: </w:t>
-      </w:r>
-      <w:r>
-        <w:rPr>
-          <w:rFonts w:asciiTheme="minorHAnsi" w:hAnsiTheme="minorHAnsi" w:cstheme="minorHAnsi"/>
-          <w:color w:val="auto"/>
-          <w:sz w:val="22"/>
-          <w:szCs w:val="22"/>
-        </w:rPr>
-        <w:t>Scanning and Vulnerability Assessment with ML</w:t>
-      </w:r>
-    </w:p>
-    <w:p>
-      <w:pPr>
-        <w:pStyle w:val="ListParagraph"/>
-        <w:numPr>
-          <w:ilvl w:val="3"/>
-          <w:numId w:val="1"/>
-        </w:numPr>
-        <w:rPr>
-          <w:rFonts w:cstheme="minorHAnsi"/>
-        </w:rPr>
-      </w:pPr>
-      <w:r>
-        <w:rPr>
-          <w:rFonts w:cstheme="minorHAnsi"/>
-        </w:rPr>
-        <w:t xml:space="preserve">Introduction to Phase </w:t>
-      </w:r>
-      <w:r>
-        <w:rPr>
-          <w:rFonts w:cstheme="minorHAnsi"/>
-        </w:rPr>
-        <w:t>2</w:t>
-      </w:r>
-      <w:r>
-        <w:rPr>
-          <w:rFonts w:cstheme="minorHAnsi"/>
-        </w:rPr>
-        <w:t>: Scanning</w:t>
-      </w:r>
-    </w:p>
-    <w:p>
-      <w:pPr>
-        <w:pStyle w:val="ListParagraph"/>
-        <w:numPr>
-          <w:ilvl w:val="3"/>
-          <w:numId w:val="1"/>
-        </w:numPr>
-        <w:rPr>
-          <w:rFonts w:cstheme="minorHAnsi"/>
-        </w:rPr>
-      </w:pPr>
-      <w:r>
-        <w:rPr>
-          <w:rFonts w:cstheme="minorHAnsi"/>
-        </w:rPr>
-        <w:t>Using Machine Learning for Vulnerability Assessment</w:t>
-      </w:r>
-    </w:p>
-    <w:p>
-      <w:pPr>
-        <w:pStyle w:val="ListParagraph"/>
-        <w:numPr>
-          <w:ilvl w:val="3"/>
-          <w:numId w:val="1"/>
-        </w:numPr>
-        <w:rPr>
-          <w:rFonts w:cstheme="minorHAnsi"/>
-        </w:rPr>
-      </w:pPr>
-      <w:r>
-        <w:rPr>
-          <w:rFonts w:cstheme="minorHAnsi"/>
-        </w:rPr>
-        <w:t>AI-Powered Vulnerability Scanners</w:t>
-      </w:r>
-    </w:p>
-    <w:p>
-      <w:pPr>
-        <w:pStyle w:val="ListParagraph"/>
-        <w:numPr>
-          <w:ilvl w:val="3"/>
-          <w:numId w:val="1"/>
-        </w:numPr>
-        <w:rPr>
-          <w:rFonts w:cstheme="minorHAnsi"/>
-        </w:rPr>
-      </w:pPr>
-      <w:r>
-        <w:rPr>
-          <w:rFonts w:cstheme="minorHAnsi"/>
-        </w:rPr>
-        <w:t>Data Collection and Preprocessing for ML</w:t>
-      </w:r>
-    </w:p>
-    <w:p>
-      <w:pPr>
-        <w:pStyle w:val="ListParagraph"/>
-        <w:numPr>
-          <w:ilvl w:val="4"/>
-          <w:numId w:val="1"/>
-        </w:numPr>
-        <w:rPr>
-          <w:rFonts w:cstheme="minorHAnsi"/>
-        </w:rPr>
-      </w:pPr>
-      <w:r>
-        <w:rPr>
-          <w:rFonts w:cstheme="minorHAnsi"/>
-        </w:rPr>
-        <w:t>NLP</w:t>
-      </w:r>
-    </w:p>
-    <w:p>
-      <w:pPr>
-        <w:pStyle w:val="ListParagraph"/>
-        <w:numPr>
-          <w:ilvl w:val="3"/>
-          <w:numId w:val="1"/>
-        </w:numPr>
-        <w:rPr>
-          <w:rFonts w:cstheme="minorHAnsi"/>
-        </w:rPr>
-      </w:pPr>
-      <w:r>
-        <w:rPr>
-          <w:rFonts w:cstheme="minorHAnsi"/>
-        </w:rPr>
-        <w:t>Practical Exercise: Vulnerability Assessment with ML</w:t>
-      </w:r>
-    </w:p>
-    <w:p>
-      <w:pPr>
-        <w:pStyle w:val="Heading3"/>
-        <w:numPr>
-          <w:ilvl w:val="2"/>
-          <w:numId w:val="1"/>
-        </w:numPr>
-        <w:rPr>
-          <w:rFonts w:asciiTheme="minorHAnsi" w:hAnsiTheme="minorHAnsi" w:cstheme="minorHAnsi"/>
-          <w:color w:val="auto"/>
-          <w:sz w:val="22"/>
-          <w:szCs w:val="22"/>
-        </w:rPr>
-      </w:pPr>
-      <w:r>
-        <w:rPr>
-          <w:rFonts w:asciiTheme="minorHAnsi" w:hAnsiTheme="minorHAnsi" w:cstheme="minorHAnsi"/>
-          <w:color w:val="auto"/>
-          <w:sz w:val="22"/>
-          <w:szCs w:val="22"/>
-        </w:rPr>
-        <w:t xml:space="preserve">Submodule 2.2: </w:t>
-      </w:r>
-      <w:r>
-        <w:rPr>
-          <w:rFonts w:asciiTheme="minorHAnsi" w:hAnsiTheme="minorHAnsi" w:cstheme="minorHAnsi"/>
-          <w:color w:val="auto"/>
-          <w:sz w:val="22"/>
-          <w:szCs w:val="22"/>
-        </w:rPr>
-        <w:t>Exploiting and AI-Enhanced Techniques</w:t>
-      </w:r>
-    </w:p>
-    <w:p>
-      <w:pPr>
-        <w:pStyle w:val="ListParagraph"/>
-        <w:numPr>
-          <w:ilvl w:val="3"/>
-          <w:numId w:val="1"/>
-        </w:numPr>
-        <w:rPr>
-          <w:rFonts w:cstheme="minorHAnsi"/>
-        </w:rPr>
-      </w:pPr>
-      <w:r>
-        <w:rPr>
-          <w:rFonts w:cstheme="minorHAnsi"/>
-        </w:rPr>
-        <w:t xml:space="preserve">Introduction to Phase </w:t>
-      </w:r>
-      <w:r>
-        <w:rPr>
-          <w:rFonts w:cstheme="minorHAnsi"/>
-        </w:rPr>
-        <w:t>3</w:t>
-      </w:r>
-      <w:r>
-        <w:rPr>
-          <w:rFonts w:cstheme="minorHAnsi"/>
-        </w:rPr>
-        <w:t xml:space="preserve">: </w:t>
-      </w:r>
-      <w:r>
-        <w:rPr>
-          <w:rFonts w:cstheme="minorHAnsi"/>
-        </w:rPr>
-        <w:t>Exploitation</w:t>
-      </w:r>
-    </w:p>
-    <w:p>
-      <w:pPr>
-        <w:pStyle w:val="ListParagraph"/>
-        <w:numPr>
-          <w:ilvl w:val="3"/>
-          <w:numId w:val="1"/>
-        </w:numPr>
-        <w:rPr>
-          <w:rFonts w:cstheme="minorHAnsi"/>
-        </w:rPr>
-      </w:pPr>
-      <w:r>
-        <w:rPr>
-          <w:rFonts w:cstheme="minorHAnsi"/>
-        </w:rPr>
-        <w:t>AI-Driven Exploitation Tools and Frameworks</w:t>
-      </w:r>
-    </w:p>
-    <w:p>
-      <w:pPr>
-        <w:pStyle w:val="ListParagraph"/>
-        <w:numPr>
-          <w:ilvl w:val="3"/>
-          <w:numId w:val="1"/>
-        </w:numPr>
-        <w:rPr>
-          <w:rFonts w:cstheme="minorHAnsi"/>
-        </w:rPr>
-      </w:pPr>
-      <w:r>
-        <w:rPr>
-          <w:rFonts w:cstheme="minorHAnsi"/>
-        </w:rPr>
-        <w:t>Machine Learning for Exploit Development</w:t>
-      </w:r>
-    </w:p>
-    <w:p>
-      <w:pPr>
-        <w:pStyle w:val="ListParagraph"/>
-        <w:numPr>
-          <w:ilvl w:val="3"/>
-          <w:numId w:val="1"/>
-        </w:numPr>
-        <w:rPr>
-          <w:rFonts w:cstheme="minorHAnsi"/>
-        </w:rPr>
-      </w:pPr>
-      <w:r>
-        <w:rPr>
-          <w:rFonts w:cstheme="minorHAnsi"/>
-        </w:rPr>
-        <w:t>Real-World Examples of AI-Enhanced Exploits</w:t>
-      </w:r>
-    </w:p>
-    <w:p>
-      <w:pPr>
-        <w:pStyle w:val="ListParagraph"/>
-        <w:numPr>
-          <w:ilvl w:val="3"/>
-          <w:numId w:val="1"/>
-        </w:numPr>
-        <w:rPr>
-          <w:rFonts w:cstheme="minorHAnsi"/>
-        </w:rPr>
-      </w:pPr>
-      <w:r>
-        <w:rPr>
-          <w:rFonts w:cstheme="minorHAnsi"/>
-        </w:rPr>
-        <w:t>Demonstration: AI-Powered Exploitation</w:t>
-      </w:r>
-    </w:p>
-    <w:p>
-      <w:pPr>
-        <w:pStyle w:val="Heading2"/>
-        <w:numPr>
-          <w:ilvl w:val="1"/>
-          <w:numId w:val="1"/>
-        </w:numPr>
-        <w:rPr>
-          <w:rFonts w:asciiTheme="minorHAnsi" w:hAnsiTheme="minorHAnsi" w:cstheme="minorHAnsi"/>
-          <w:color w:val="auto"/>
-          <w:sz w:val="22"/>
-          <w:szCs w:val="22"/>
-        </w:rPr>
-      </w:pPr>
-      <w:r>
-        <w:rPr>
-          <w:rFonts w:asciiTheme="minorHAnsi" w:hAnsiTheme="minorHAnsi" w:cstheme="minorHAnsi"/>
-          <w:color w:val="auto"/>
-          <w:sz w:val="22"/>
-          <w:szCs w:val="22"/>
-        </w:rPr>
-        <w:t xml:space="preserve">Module 3: </w:t>
-      </w:r>
-      <w:r>
-        <w:rPr>
-          <w:rFonts w:asciiTheme="minorHAnsi" w:hAnsiTheme="minorHAnsi" w:cstheme="minorHAnsi"/>
-          <w:color w:val="auto"/>
-          <w:sz w:val="22"/>
-          <w:szCs w:val="22"/>
-        </w:rPr>
-        <w:t>Post-Exploitation</w:t>
-      </w:r>
-      <w:r>
-        <w:rPr>
-          <w:rFonts w:asciiTheme="minorHAnsi" w:hAnsiTheme="minorHAnsi" w:cstheme="minorHAnsi"/>
-          <w:color w:val="auto"/>
-          <w:sz w:val="22"/>
-          <w:szCs w:val="22"/>
-        </w:rPr>
-        <w:t xml:space="preserve"> AI and ML Techniques</w:t>
-      </w:r>
-    </w:p>
-    <w:p>
-      <w:pPr>
-        <w:pStyle w:val="Heading3"/>
-        <w:numPr>
-          <w:ilvl w:val="2"/>
-          <w:numId w:val="1"/>
-        </w:numPr>
-        <w:rPr>
-          <w:rFonts w:asciiTheme="minorHAnsi" w:hAnsiTheme="minorHAnsi" w:cstheme="minorHAnsi"/>
-          <w:color w:val="auto"/>
-          <w:sz w:val="22"/>
-          <w:szCs w:val="22"/>
-        </w:rPr>
-      </w:pPr>
-      <w:r>
-        <w:rPr>
-          <w:rFonts w:asciiTheme="minorHAnsi" w:hAnsiTheme="minorHAnsi" w:cstheme="minorHAnsi"/>
-          <w:color w:val="auto"/>
-          <w:sz w:val="22"/>
-          <w:szCs w:val="22"/>
-        </w:rPr>
-        <w:t>Module Overview and Brief Description</w:t>
-      </w:r>
-    </w:p>
-    <w:p>
-      <w:pPr>
-        <w:pStyle w:val="ListParagraph"/>
-        <w:numPr>
-          <w:ilvl w:val="3"/>
-          <w:numId w:val="1"/>
-        </w:numPr>
-        <w:rPr>
-          <w:rFonts w:cstheme="minorHAnsi"/>
-        </w:rPr>
-      </w:pPr>
-      <w:r>
-        <w:rPr>
-          <w:rFonts w:cstheme="minorHAnsi"/>
-        </w:rPr>
-        <w:t>Module 3, "Post-Exploitation AI and ML Techniques," delves into the advanced phases of penetration testing</w:t>
-      </w:r>
-      <w:r>
-        <w:rPr>
-          <w:rFonts w:cstheme="minorHAnsi"/>
-        </w:rPr>
-        <w:t xml:space="preserve">, </w:t>
-      </w:r>
-      <w:r>
-        <w:rPr>
-          <w:rFonts w:cstheme="minorHAnsi"/>
-        </w:rPr>
-        <w:t>Maintaining Connection, Covering Tracks, and Reporting</w:t>
-      </w:r>
-      <w:r>
-        <w:rPr>
-          <w:rFonts w:cstheme="minorHAnsi"/>
-        </w:rPr>
-        <w:t>. By highlighting the role of AI and ML in these critical post-exploitation phases, participants will gain insights into enhancing evasion techniques, streamlining reporting and documentation through AI-generated reports, and applying advanced AI-enhanced post-exploitation and privilege escalation strategies. This module equips participants with advanced skills and insights into the transformative power of AI and ML in post-exploitation scenarios, enhancing their ability to navigate and assess cybersecurity landscapes effectively.</w:t>
-      </w:r>
-    </w:p>
-    <w:p>
-      <w:pPr>
-        <w:pStyle w:val="Heading3"/>
-        <w:numPr>
-          <w:ilvl w:val="2"/>
-          <w:numId w:val="1"/>
-        </w:numPr>
-        <w:rPr>
-          <w:rFonts w:asciiTheme="minorHAnsi" w:hAnsiTheme="minorHAnsi" w:cstheme="minorHAnsi"/>
-          <w:color w:val="auto"/>
-          <w:sz w:val="22"/>
-          <w:szCs w:val="22"/>
-        </w:rPr>
-      </w:pPr>
-      <w:r>
-        <w:rPr>
-          <w:rFonts w:asciiTheme="minorHAnsi" w:hAnsiTheme="minorHAnsi" w:cstheme="minorHAnsi"/>
-          <w:color w:val="auto"/>
-          <w:sz w:val="22"/>
-          <w:szCs w:val="22"/>
-        </w:rPr>
-        <w:t xml:space="preserve">Submodule 3.1: </w:t>
-      </w:r>
-      <w:r>
-        <w:rPr>
-          <w:rFonts w:asciiTheme="minorHAnsi" w:hAnsiTheme="minorHAnsi" w:cstheme="minorHAnsi"/>
-          <w:color w:val="auto"/>
-          <w:sz w:val="22"/>
-          <w:szCs w:val="22"/>
-        </w:rPr>
-        <w:t>Maintaining Connection, Covering Tracks, and Reporting</w:t>
-      </w:r>
-    </w:p>
-    <w:p>
-      <w:pPr>
-        <w:pStyle w:val="ListParagraph"/>
-        <w:numPr>
-          <w:ilvl w:val="3"/>
-          <w:numId w:val="1"/>
-        </w:numPr>
-        <w:rPr>
-          <w:rFonts w:cstheme="minorHAnsi"/>
-        </w:rPr>
-      </w:pPr>
-      <w:r>
-        <w:rPr>
-          <w:rFonts w:cstheme="minorHAnsi"/>
-        </w:rPr>
-        <w:t>Overview of Maintaining Connection and Covering Tracks</w:t>
-      </w:r>
-    </w:p>
-    <w:p>
-      <w:pPr>
-        <w:pStyle w:val="ListParagraph"/>
-        <w:numPr>
-          <w:ilvl w:val="3"/>
-          <w:numId w:val="1"/>
-        </w:numPr>
-        <w:rPr>
-          <w:rFonts w:cstheme="minorHAnsi"/>
-        </w:rPr>
-      </w:pPr>
-      <w:r>
-        <w:rPr>
-          <w:rFonts w:cstheme="minorHAnsi"/>
-        </w:rPr>
-        <w:t>Role of AI and ML in Evasion and Stealth Techniques</w:t>
-      </w:r>
-    </w:p>
-    <w:p>
-      <w:pPr>
-        <w:pStyle w:val="ListParagraph"/>
-        <w:numPr>
-          <w:ilvl w:val="3"/>
-          <w:numId w:val="1"/>
-        </w:numPr>
-        <w:rPr>
-          <w:rFonts w:cstheme="minorHAnsi"/>
-        </w:rPr>
-      </w:pPr>
-      <w:r>
-        <w:rPr>
-          <w:rFonts w:cstheme="minorHAnsi"/>
-        </w:rPr>
-        <w:lastRenderedPageBreak/>
-        <w:t>Reporting and Documentation with AI-Generated Reports</w:t>
-      </w:r>
-    </w:p>
-    <w:p>
-      <w:pPr>
-        <w:pStyle w:val="ListParagraph"/>
-        <w:numPr>
-          <w:ilvl w:val="3"/>
-          <w:numId w:val="1"/>
-        </w:numPr>
-        <w:rPr>
-          <w:rFonts w:cstheme="minorHAnsi"/>
-        </w:rPr>
-      </w:pPr>
-      <w:r>
-        <w:rPr>
-          <w:rFonts w:cstheme="minorHAnsi"/>
-        </w:rPr>
-        <w:t xml:space="preserve">Practical Exercise: Maintaining Connection and Covering Tracks with AI </w:t>
-      </w:r>
-    </w:p>
-    <w:p>
-      <w:pPr>
-        <w:pStyle w:val="Heading3"/>
-        <w:numPr>
-          <w:ilvl w:val="2"/>
-          <w:numId w:val="1"/>
-        </w:numPr>
-        <w:rPr>
-          <w:rFonts w:asciiTheme="minorHAnsi" w:hAnsiTheme="minorHAnsi" w:cstheme="minorHAnsi"/>
-          <w:color w:val="auto"/>
-          <w:sz w:val="22"/>
-          <w:szCs w:val="22"/>
-        </w:rPr>
-      </w:pPr>
-      <w:r>
-        <w:rPr>
-          <w:rFonts w:asciiTheme="minorHAnsi" w:hAnsiTheme="minorHAnsi" w:cstheme="minorHAnsi"/>
-          <w:color w:val="auto"/>
-          <w:sz w:val="22"/>
-          <w:szCs w:val="22"/>
-        </w:rPr>
         <w:t>Submodule 3.2: AI-Enhanced Post-Exploitation and Privilege Escalation</w:t>
       </w:r>
     </w:p>
@@ -5801,31 +6395,31 @@
         <w:rPr>
           <w:rFonts w:cstheme="minorHAnsi"/>
         </w:rPr>
+        <w:t>Assorted practical exercises</w:t>
+      </w:r>
+    </w:p>
+    <w:p>
+      <w:pPr>
+        <w:pStyle w:val="Heading2"/>
+        <w:numPr>
+          <w:ilvl w:val="1"/>
+          <w:numId w:val="1"/>
+        </w:numPr>
+        <w:rPr>
+          <w:rFonts w:asciiTheme="minorHAnsi" w:hAnsiTheme="minorHAnsi" w:cstheme="minorHAnsi"/>
+          <w:color w:val="auto"/>
+          <w:sz w:val="22"/>
+          <w:szCs w:val="22"/>
+        </w:rPr>
+      </w:pPr>
+      <w:r>
+        <w:rPr>
+          <w:rFonts w:asciiTheme="minorHAnsi" w:hAnsiTheme="minorHAnsi" w:cstheme="minorHAnsi"/>
+          <w:color w:val="auto"/>
+          <w:sz w:val="22"/>
+          <w:szCs w:val="22"/>
+        </w:rPr>
         <w:lastRenderedPageBreak/>
-        <w:t>Assorted practical exercises</w:t>
-      </w:r>
-    </w:p>
-    <w:p>
-      <w:pPr>
-        <w:pStyle w:val="Heading2"/>
-        <w:numPr>
-          <w:ilvl w:val="1"/>
-          <w:numId w:val="1"/>
-        </w:numPr>
-        <w:rPr>
-          <w:rFonts w:asciiTheme="minorHAnsi" w:hAnsiTheme="minorHAnsi" w:cstheme="minorHAnsi"/>
-          <w:color w:val="auto"/>
-          <w:sz w:val="22"/>
-          <w:szCs w:val="22"/>
-        </w:rPr>
-      </w:pPr>
-      <w:r>
-        <w:rPr>
-          <w:rFonts w:asciiTheme="minorHAnsi" w:hAnsiTheme="minorHAnsi" w:cstheme="minorHAnsi"/>
-          <w:color w:val="auto"/>
-          <w:sz w:val="22"/>
-          <w:szCs w:val="22"/>
-        </w:rPr>
         <w:t>Supplementary Materials</w:t>
       </w:r>
     </w:p>

</xml_diff>